<commit_message>
report add ons all done, incuding driver chart
</commit_message>
<xml_diff>
--- a/UVM K means core IP.docx
+++ b/UVM K means core IP.docx
@@ -370,6 +370,7 @@
                                     <w:calendar w:val="gregorian"/>
                                   </w:date>
                                 </w:sdtPr>
+                                <w:sdtEndPr/>
                                 <w:sdtContent>
                                   <w:p>
                                     <w:pPr>
@@ -416,6 +417,7 @@
                                     <w:dataBinding w:prefixMappings="xmlns:ns0='http://schemas.openxmlformats.org/officeDocument/2006/extended-properties' " w:xpath="/ns0:Properties[1]/ns0:Company[1]" w:storeItemID="{6668398D-A668-4E3E-A5EB-62B293D839F1}"/>
                                     <w:text/>
                                   </w:sdtPr>
+                                  <w:sdtEndPr/>
                                   <w:sdtContent>
                                     <w:r>
                                       <w:rPr>
@@ -460,6 +462,7 @@
                                     <w:dataBinding w:prefixMappings="xmlns:ns0='http://schemas.microsoft.com/office/2006/coverPageProps' " w:xpath="/ns0:CoverPageProperties[1]/ns0:CompanyAddress[1]" w:storeItemID="{55AF091B-3C7A-41E3-B477-F2FDAA23CFDA}"/>
                                     <w:text/>
                                   </w:sdtPr>
+                                  <w:sdtEndPr/>
                                   <w:sdtContent>
                                     <w:r>
                                       <w:rPr>
@@ -518,6 +521,7 @@
                               <w:calendar w:val="gregorian"/>
                             </w:date>
                           </w:sdtPr>
+                          <w:sdtEndPr/>
                           <w:sdtContent>
                             <w:p>
                               <w:pPr>
@@ -564,6 +568,7 @@
                               <w:dataBinding w:prefixMappings="xmlns:ns0='http://schemas.openxmlformats.org/officeDocument/2006/extended-properties' " w:xpath="/ns0:Properties[1]/ns0:Company[1]" w:storeItemID="{6668398D-A668-4E3E-A5EB-62B293D839F1}"/>
                               <w:text/>
                             </w:sdtPr>
+                            <w:sdtEndPr/>
                             <w:sdtContent>
                               <w:r>
                                 <w:rPr>
@@ -608,6 +613,7 @@
                               <w:dataBinding w:prefixMappings="xmlns:ns0='http://schemas.microsoft.com/office/2006/coverPageProps' " w:xpath="/ns0:CoverPageProperties[1]/ns0:CompanyAddress[1]" w:storeItemID="{55AF091B-3C7A-41E3-B477-F2FDAA23CFDA}"/>
                               <w:text/>
                             </w:sdtPr>
+                            <w:sdtEndPr/>
                             <w:sdtContent>
                               <w:r>
                                 <w:rPr>
@@ -12804,14 +12810,27 @@
       <w:r>
         <w:t xml:space="preserve">Figure </w:t>
       </w:r>
-      <w:fldSimple w:instr=" SEQ Figure \* ARABIC ">
-        <w:r>
-          <w:rPr>
-            <w:noProof/>
-          </w:rPr>
-          <w:t>1</w:t>
-        </w:r>
-      </w:fldSimple>
+      <w:r>
+        <w:fldChar w:fldCharType="begin"/>
+      </w:r>
+      <w:r>
+        <w:instrText xml:space="preserve"> SEQ Figure \* ARABIC </w:instrText>
+      </w:r>
+      <w:r>
+        <w:fldChar w:fldCharType="separate"/>
+      </w:r>
+      <w:r>
+        <w:rPr>
+          <w:noProof/>
+        </w:rPr>
+        <w:t>1</w:t>
+      </w:r>
+      <w:r>
+        <w:rPr>
+          <w:noProof/>
+        </w:rPr>
+        <w:fldChar w:fldCharType="end"/>
+      </w:r>
       <w:bookmarkEnd w:id="15"/>
       <w:r>
         <w:t>:UVM environment schematic</w:t>
@@ -13182,14 +13201,27 @@
       <w:r>
         <w:t xml:space="preserve">Figure </w:t>
       </w:r>
-      <w:fldSimple w:instr=" SEQ Figure \* ARABIC ">
-        <w:r>
-          <w:rPr>
-            <w:noProof/>
-          </w:rPr>
-          <w:t>2</w:t>
-        </w:r>
-      </w:fldSimple>
+      <w:r>
+        <w:fldChar w:fldCharType="begin"/>
+      </w:r>
+      <w:r>
+        <w:instrText xml:space="preserve"> SEQ Figure \* ARABIC </w:instrText>
+      </w:r>
+      <w:r>
+        <w:fldChar w:fldCharType="separate"/>
+      </w:r>
+      <w:r>
+        <w:rPr>
+          <w:noProof/>
+        </w:rPr>
+        <w:t>2</w:t>
+      </w:r>
+      <w:r>
+        <w:rPr>
+          <w:noProof/>
+        </w:rPr>
+        <w:fldChar w:fldCharType="end"/>
+      </w:r>
       <w:r>
         <w:t xml:space="preserve">: </w:t>
       </w:r>
@@ -15471,14 +15503,30 @@
       <w:r>
         <w:t xml:space="preserve">Figure </w:t>
       </w:r>
-      <w:fldSimple w:instr=" SEQ Figure \* ARABIC ">
-        <w:r>
-          <w:rPr>
-            <w:noProof/>
-          </w:rPr>
-          <w:t>3</w:t>
-        </w:r>
-      </w:fldSimple>
+      <w:r>
+        <w:fldChar w:fldCharType="begin"/>
+      </w:r>
+      <w:r>
+        <w:instrText xml:space="preserve"> SEQ Figure </w:instrText>
+      </w:r>
+      <w:r>
+        <w:instrText xml:space="preserve">\* ARABIC </w:instrText>
+      </w:r>
+      <w:r>
+        <w:fldChar w:fldCharType="separate"/>
+      </w:r>
+      <w:r>
+        <w:rPr>
+          <w:noProof/>
+        </w:rPr>
+        <w:t>3</w:t>
+      </w:r>
+      <w:r>
+        <w:rPr>
+          <w:noProof/>
+        </w:rPr>
+        <w:fldChar w:fldCharType="end"/>
+      </w:r>
       <w:bookmarkEnd w:id="37"/>
       <w:r>
         <w:t>: K means TOP block diagram</w:t>
@@ -15677,14 +15725,27 @@
       <w:r>
         <w:t xml:space="preserve">Figure </w:t>
       </w:r>
-      <w:fldSimple w:instr=" SEQ Figure \* ARABIC ">
-        <w:r>
-          <w:rPr>
-            <w:noProof/>
-          </w:rPr>
-          <w:t>4</w:t>
-        </w:r>
-      </w:fldSimple>
+      <w:r>
+        <w:fldChar w:fldCharType="begin"/>
+      </w:r>
+      <w:r>
+        <w:instrText xml:space="preserve"> SEQ Figure \* ARABIC </w:instrText>
+      </w:r>
+      <w:r>
+        <w:fldChar w:fldCharType="separate"/>
+      </w:r>
+      <w:r>
+        <w:rPr>
+          <w:noProof/>
+        </w:rPr>
+        <w:t>4</w:t>
+      </w:r>
+      <w:r>
+        <w:rPr>
+          <w:noProof/>
+        </w:rPr>
+        <w:fldChar w:fldCharType="end"/>
+      </w:r>
       <w:bookmarkEnd w:id="43"/>
       <w:r>
         <w:t>:K means core top block diagram</w:t>
@@ -16583,14 +16644,27 @@
       <w:r>
         <w:t xml:space="preserve">Figure </w:t>
       </w:r>
-      <w:fldSimple w:instr=" SEQ Figure \* ARABIC ">
-        <w:r>
-          <w:rPr>
-            <w:noProof/>
-          </w:rPr>
-          <w:t>5</w:t>
-        </w:r>
-      </w:fldSimple>
+      <w:r>
+        <w:fldChar w:fldCharType="begin"/>
+      </w:r>
+      <w:r>
+        <w:instrText xml:space="preserve"> SEQ Figure \* ARABIC </w:instrText>
+      </w:r>
+      <w:r>
+        <w:fldChar w:fldCharType="separate"/>
+      </w:r>
+      <w:r>
+        <w:rPr>
+          <w:noProof/>
+        </w:rPr>
+        <w:t>5</w:t>
+      </w:r>
+      <w:r>
+        <w:rPr>
+          <w:noProof/>
+        </w:rPr>
+        <w:fldChar w:fldCharType="end"/>
+      </w:r>
       <w:r>
         <w:t>: Key to timing diagram of APB protocol</w:t>
       </w:r>
@@ -17046,14 +17120,27 @@
       <w:r>
         <w:t xml:space="preserve">Table </w:t>
       </w:r>
-      <w:fldSimple w:instr=" SEQ Table \* ARABIC ">
-        <w:r>
-          <w:rPr>
-            <w:noProof/>
-          </w:rPr>
-          <w:t>1</w:t>
-        </w:r>
-      </w:fldSimple>
+      <w:r>
+        <w:fldChar w:fldCharType="begin"/>
+      </w:r>
+      <w:r>
+        <w:instrText xml:space="preserve"> SEQ Table \* ARABIC </w:instrText>
+      </w:r>
+      <w:r>
+        <w:fldChar w:fldCharType="separate"/>
+      </w:r>
+      <w:r>
+        <w:rPr>
+          <w:noProof/>
+        </w:rPr>
+        <w:t>1</w:t>
+      </w:r>
+      <w:r>
+        <w:rPr>
+          <w:noProof/>
+        </w:rPr>
+        <w:fldChar w:fldCharType="end"/>
+      </w:r>
       <w:r>
         <w:t xml:space="preserve">: </w:t>
       </w:r>
@@ -17123,14 +17210,30 @@
       <w:r>
         <w:t xml:space="preserve">Figure </w:t>
       </w:r>
-      <w:fldSimple w:instr=" SEQ Figure \* ARABIC ">
-        <w:r>
-          <w:rPr>
-            <w:noProof/>
-          </w:rPr>
-          <w:t>6</w:t>
-        </w:r>
-      </w:fldSimple>
+      <w:r>
+        <w:fldChar w:fldCharType="begin"/>
+      </w:r>
+      <w:r>
+        <w:instrText xml:space="preserve"> SEQ Figure</w:instrText>
+      </w:r>
+      <w:r>
+        <w:instrText xml:space="preserve"> \* ARABIC </w:instrText>
+      </w:r>
+      <w:r>
+        <w:fldChar w:fldCharType="separate"/>
+      </w:r>
+      <w:r>
+        <w:rPr>
+          <w:noProof/>
+        </w:rPr>
+        <w:t>6</w:t>
+      </w:r>
+      <w:r>
+        <w:rPr>
+          <w:noProof/>
+        </w:rPr>
+        <w:fldChar w:fldCharType="end"/>
+      </w:r>
       <w:r>
         <w:t>: APB block diagram</w:t>
       </w:r>
@@ -17213,14 +17316,27 @@
       <w:r>
         <w:t xml:space="preserve">Figure </w:t>
       </w:r>
-      <w:fldSimple w:instr=" SEQ Figure \* ARABIC ">
-        <w:r>
-          <w:rPr>
-            <w:noProof/>
-          </w:rPr>
-          <w:t>7</w:t>
-        </w:r>
-      </w:fldSimple>
+      <w:r>
+        <w:fldChar w:fldCharType="begin"/>
+      </w:r>
+      <w:r>
+        <w:instrText xml:space="preserve"> SEQ Figure \* ARABIC </w:instrText>
+      </w:r>
+      <w:r>
+        <w:fldChar w:fldCharType="separate"/>
+      </w:r>
+      <w:r>
+        <w:rPr>
+          <w:noProof/>
+        </w:rPr>
+        <w:t>7</w:t>
+      </w:r>
+      <w:r>
+        <w:rPr>
+          <w:noProof/>
+        </w:rPr>
+        <w:fldChar w:fldCharType="end"/>
+      </w:r>
       <w:r>
         <w:t>: APB operating states</w:t>
       </w:r>
@@ -17447,14 +17563,27 @@
       <w:r>
         <w:t xml:space="preserve">Figure </w:t>
       </w:r>
-      <w:fldSimple w:instr=" SEQ Figure \* ARABIC ">
-        <w:r>
-          <w:rPr>
-            <w:noProof/>
-          </w:rPr>
-          <w:t>8</w:t>
-        </w:r>
-      </w:fldSimple>
+      <w:r>
+        <w:fldChar w:fldCharType="begin"/>
+      </w:r>
+      <w:r>
+        <w:instrText xml:space="preserve"> SEQ Figure \* ARABIC </w:instrText>
+      </w:r>
+      <w:r>
+        <w:fldChar w:fldCharType="separate"/>
+      </w:r>
+      <w:r>
+        <w:rPr>
+          <w:noProof/>
+        </w:rPr>
+        <w:t>8</w:t>
+      </w:r>
+      <w:r>
+        <w:rPr>
+          <w:noProof/>
+        </w:rPr>
+        <w:fldChar w:fldCharType="end"/>
+      </w:r>
       <w:bookmarkEnd w:id="81"/>
       <w:r>
         <w:t>: APB write transfer with no waits</w:t>
@@ -17600,14 +17729,27 @@
       <w:r>
         <w:t xml:space="preserve">Figure </w:t>
       </w:r>
-      <w:fldSimple w:instr=" SEQ Figure \* ARABIC ">
-        <w:r>
-          <w:rPr>
-            <w:noProof/>
-          </w:rPr>
-          <w:t>9</w:t>
-        </w:r>
-      </w:fldSimple>
+      <w:r>
+        <w:fldChar w:fldCharType="begin"/>
+      </w:r>
+      <w:r>
+        <w:instrText xml:space="preserve"> SEQ Figure \* ARABIC </w:instrText>
+      </w:r>
+      <w:r>
+        <w:fldChar w:fldCharType="separate"/>
+      </w:r>
+      <w:r>
+        <w:rPr>
+          <w:noProof/>
+        </w:rPr>
+        <w:t>9</w:t>
+      </w:r>
+      <w:r>
+        <w:rPr>
+          <w:noProof/>
+        </w:rPr>
+        <w:fldChar w:fldCharType="end"/>
+      </w:r>
       <w:bookmarkEnd w:id="85"/>
       <w:r>
         <w:t>: APB write transfer with wait states.</w:t>
@@ -17768,14 +17910,27 @@
       <w:r>
         <w:t xml:space="preserve">Figure </w:t>
       </w:r>
-      <w:fldSimple w:instr=" SEQ Figure \* ARABIC ">
-        <w:r>
-          <w:rPr>
-            <w:noProof/>
-          </w:rPr>
-          <w:t>10</w:t>
-        </w:r>
-      </w:fldSimple>
+      <w:r>
+        <w:fldChar w:fldCharType="begin"/>
+      </w:r>
+      <w:r>
+        <w:instrText xml:space="preserve"> SEQ Figure \* ARABIC </w:instrText>
+      </w:r>
+      <w:r>
+        <w:fldChar w:fldCharType="separate"/>
+      </w:r>
+      <w:r>
+        <w:rPr>
+          <w:noProof/>
+        </w:rPr>
+        <w:t>10</w:t>
+      </w:r>
+      <w:r>
+        <w:rPr>
+          <w:noProof/>
+        </w:rPr>
+        <w:fldChar w:fldCharType="end"/>
+      </w:r>
       <w:bookmarkEnd w:id="88"/>
       <w:r>
         <w:t>: APB read transfers with no wait states</w:t>
@@ -17899,14 +18054,27 @@
       <w:r>
         <w:t xml:space="preserve">Figure </w:t>
       </w:r>
-      <w:fldSimple w:instr=" SEQ Figure \* ARABIC ">
-        <w:r>
-          <w:rPr>
-            <w:noProof/>
-          </w:rPr>
-          <w:t>11</w:t>
-        </w:r>
-      </w:fldSimple>
+      <w:r>
+        <w:fldChar w:fldCharType="begin"/>
+      </w:r>
+      <w:r>
+        <w:instrText xml:space="preserve"> SEQ Figure \* ARABIC </w:instrText>
+      </w:r>
+      <w:r>
+        <w:fldChar w:fldCharType="separate"/>
+      </w:r>
+      <w:r>
+        <w:rPr>
+          <w:noProof/>
+        </w:rPr>
+        <w:t>11</w:t>
+      </w:r>
+      <w:r>
+        <w:rPr>
+          <w:noProof/>
+        </w:rPr>
+        <w:fldChar w:fldCharType="end"/>
+      </w:r>
       <w:bookmarkEnd w:id="91"/>
       <w:r>
         <w:t>:</w:t>
@@ -18222,14 +18390,27 @@
       <w:r>
         <w:t xml:space="preserve">Figure </w:t>
       </w:r>
-      <w:fldSimple w:instr=" SEQ Figure \* ARABIC ">
-        <w:r>
-          <w:rPr>
-            <w:noProof/>
-          </w:rPr>
-          <w:t>12</w:t>
-        </w:r>
-      </w:fldSimple>
+      <w:r>
+        <w:fldChar w:fldCharType="begin"/>
+      </w:r>
+      <w:r>
+        <w:instrText xml:space="preserve"> SEQ Figure \* ARABIC </w:instrText>
+      </w:r>
+      <w:r>
+        <w:fldChar w:fldCharType="separate"/>
+      </w:r>
+      <w:r>
+        <w:rPr>
+          <w:noProof/>
+        </w:rPr>
+        <w:t>12</w:t>
+      </w:r>
+      <w:r>
+        <w:rPr>
+          <w:noProof/>
+        </w:rPr>
+        <w:fldChar w:fldCharType="end"/>
+      </w:r>
       <w:bookmarkEnd w:id="94"/>
       <w:r>
         <w:t>: APB error in write transfer</w:t>
@@ -18358,14 +18539,27 @@
       <w:r>
         <w:t xml:space="preserve">Figure </w:t>
       </w:r>
-      <w:fldSimple w:instr=" SEQ Figure \* ARABIC ">
-        <w:r>
-          <w:rPr>
-            <w:noProof/>
-          </w:rPr>
-          <w:t>13</w:t>
-        </w:r>
-      </w:fldSimple>
+      <w:r>
+        <w:fldChar w:fldCharType="begin"/>
+      </w:r>
+      <w:r>
+        <w:instrText xml:space="preserve"> SEQ Figure \* ARABIC </w:instrText>
+      </w:r>
+      <w:r>
+        <w:fldChar w:fldCharType="separate"/>
+      </w:r>
+      <w:r>
+        <w:rPr>
+          <w:noProof/>
+        </w:rPr>
+        <w:t>13</w:t>
+      </w:r>
+      <w:r>
+        <w:rPr>
+          <w:noProof/>
+        </w:rPr>
+        <w:fldChar w:fldCharType="end"/>
+      </w:r>
       <w:bookmarkEnd w:id="97"/>
       <w:r>
         <w:t xml:space="preserve"> : </w:t>
@@ -19927,6 +20121,84 @@
         <w:t xml:space="preserve"> functionality:</w:t>
       </w:r>
     </w:p>
+    <w:p>
+      <w:pPr>
+        <w:keepNext/>
+      </w:pPr>
+      <w:r>
+        <w:rPr>
+          <w:noProof/>
+        </w:rPr>
+        <w:lastRenderedPageBreak/>
+        <w:drawing>
+          <wp:inline distT="0" distB="0" distL="0" distR="0" wp14:anchorId="2210BD3D" wp14:editId="5C8F5352">
+            <wp:extent cx="5486400" cy="4848225"/>
+            <wp:effectExtent l="0" t="0" r="0" b="9525"/>
+            <wp:docPr id="13" name="Picture 13"/>
+            <wp:cNvGraphicFramePr>
+              <a:graphicFrameLocks xmlns:a="http://schemas.openxmlformats.org/drawingml/2006/main" noChangeAspect="1"/>
+            </wp:cNvGraphicFramePr>
+            <a:graphic xmlns:a="http://schemas.openxmlformats.org/drawingml/2006/main">
+              <a:graphicData uri="http://schemas.openxmlformats.org/drawingml/2006/picture">
+                <pic:pic xmlns:pic="http://schemas.openxmlformats.org/drawingml/2006/picture">
+                  <pic:nvPicPr>
+                    <pic:cNvPr id="0" name="Picture 1"/>
+                    <pic:cNvPicPr>
+                      <a:picLocks noChangeAspect="1" noChangeArrowheads="1"/>
+                    </pic:cNvPicPr>
+                  </pic:nvPicPr>
+                  <pic:blipFill>
+                    <a:blip r:embed="rId25">
+                      <a:extLst>
+                        <a:ext uri="{28A0092B-C50C-407E-A947-70E740481C1C}">
+                          <a14:useLocalDpi xmlns:a14="http://schemas.microsoft.com/office/drawing/2010/main" val="0"/>
+                        </a:ext>
+                      </a:extLst>
+                    </a:blip>
+                    <a:srcRect/>
+                    <a:stretch>
+                      <a:fillRect/>
+                    </a:stretch>
+                  </pic:blipFill>
+                  <pic:spPr bwMode="auto">
+                    <a:xfrm>
+                      <a:off x="0" y="0"/>
+                      <a:ext cx="5486400" cy="4848225"/>
+                    </a:xfrm>
+                    <a:prstGeom prst="rect">
+                      <a:avLst/>
+                    </a:prstGeom>
+                    <a:noFill/>
+                    <a:ln>
+                      <a:noFill/>
+                    </a:ln>
+                  </pic:spPr>
+                </pic:pic>
+              </a:graphicData>
+            </a:graphic>
+          </wp:inline>
+        </w:drawing>
+      </w:r>
+    </w:p>
+    <w:p>
+      <w:pPr>
+        <w:pStyle w:val="Caption"/>
+      </w:pPr>
+      <w:r>
+        <w:t xml:space="preserve">Figure </w:t>
+      </w:r>
+      <w:fldSimple w:instr=" SEQ Figure \* ARABIC ">
+        <w:r>
+          <w:rPr>
+            <w:noProof/>
+          </w:rPr>
+          <w:t>14</w:t>
+        </w:r>
+      </w:fldSimple>
+      <w:r>
+        <w:t>:K means driver flow chart</w:t>
+      </w:r>
+    </w:p>
     <w:p/>
     <w:p>
       <w:pPr>
@@ -19954,7 +20226,6 @@
         </w:numPr>
       </w:pPr>
       <w:r>
-        <w:lastRenderedPageBreak/>
         <w:t xml:space="preserve">Two </w:t>
       </w:r>
       <w:proofErr w:type="spellStart"/>
@@ -20285,7 +20556,11 @@
         <w:t>This function</w:t>
       </w:r>
       <w:r>
-        <w:t xml:space="preserve"> determines the result by comparing the centroids od the DUT and the Ref Model, </w:t>
+        <w:t xml:space="preserve"> determines the result by comparing </w:t>
+      </w:r>
+      <w:r>
+        <w:lastRenderedPageBreak/>
+        <w:t xml:space="preserve">the centroids od the DUT and the Ref Model, </w:t>
       </w:r>
       <w:r>
         <w:t xml:space="preserve">if the </w:t>
@@ -20902,7 +21177,7 @@
                     </pic:cNvPicPr>
                   </pic:nvPicPr>
                   <pic:blipFill>
-                    <a:blip r:embed="rId25">
+                    <a:blip r:embed="rId26">
                       <a:extLst>
                         <a:ext uri="{28A0092B-C50C-407E-A947-70E740481C1C}">
                           <a14:useLocalDpi xmlns:a14="http://schemas.microsoft.com/office/drawing/2010/main" val="0"/>
@@ -20943,14 +21218,27 @@
         <w:lastRenderedPageBreak/>
         <w:t xml:space="preserve">Figure </w:t>
       </w:r>
-      <w:fldSimple w:instr=" SEQ Figure \* ARABIC ">
-        <w:r>
-          <w:rPr>
-            <w:noProof/>
-          </w:rPr>
-          <w:t>14</w:t>
-        </w:r>
-      </w:fldSimple>
+      <w:r>
+        <w:fldChar w:fldCharType="begin"/>
+      </w:r>
+      <w:r>
+        <w:instrText xml:space="preserve"> SEQ Figure \* ARABIC </w:instrText>
+      </w:r>
+      <w:r>
+        <w:fldChar w:fldCharType="separate"/>
+      </w:r>
+      <w:r>
+        <w:rPr>
+          <w:noProof/>
+        </w:rPr>
+        <w:t>15</w:t>
+      </w:r>
+      <w:r>
+        <w:rPr>
+          <w:noProof/>
+        </w:rPr>
+        <w:fldChar w:fldCharType="end"/>
+      </w:r>
       <w:r>
         <w:t>:Reference Model flow chart</w:t>
       </w:r>
@@ -24951,7 +25239,7 @@
                     <pic:cNvPicPr/>
                   </pic:nvPicPr>
                   <pic:blipFill>
-                    <a:blip r:embed="rId26"/>
+                    <a:blip r:embed="rId27"/>
                     <a:stretch>
                       <a:fillRect/>
                     </a:stretch>
@@ -24981,14 +25269,27 @@
       <w:r>
         <w:t xml:space="preserve">Figure </w:t>
       </w:r>
-      <w:fldSimple w:instr=" SEQ Figure \* ARABIC ">
-        <w:r>
-          <w:rPr>
-            <w:noProof/>
-          </w:rPr>
-          <w:t>15</w:t>
-        </w:r>
-      </w:fldSimple>
+      <w:r>
+        <w:fldChar w:fldCharType="begin"/>
+      </w:r>
+      <w:r>
+        <w:instrText xml:space="preserve"> SEQ Figure \* ARABIC </w:instrText>
+      </w:r>
+      <w:r>
+        <w:fldChar w:fldCharType="separate"/>
+      </w:r>
+      <w:r>
+        <w:rPr>
+          <w:noProof/>
+        </w:rPr>
+        <w:t>16</w:t>
+      </w:r>
+      <w:r>
+        <w:rPr>
+          <w:noProof/>
+        </w:rPr>
+        <w:fldChar w:fldCharType="end"/>
+      </w:r>
       <w:bookmarkEnd w:id="144"/>
       <w:r>
         <w:t>: Total Coverage Summary</w:t>
@@ -25057,386 +25358,6 @@
             <wp:extent cx="5486400" cy="3642360"/>
             <wp:effectExtent l="0" t="0" r="0" b="0"/>
             <wp:docPr id="29" name="Picture 29"/>
-            <wp:cNvGraphicFramePr>
-              <a:graphicFrameLocks xmlns:a="http://schemas.openxmlformats.org/drawingml/2006/main" noChangeAspect="1"/>
-            </wp:cNvGraphicFramePr>
-            <a:graphic xmlns:a="http://schemas.openxmlformats.org/drawingml/2006/main">
-              <a:graphicData uri="http://schemas.openxmlformats.org/drawingml/2006/picture">
-                <pic:pic xmlns:pic="http://schemas.openxmlformats.org/drawingml/2006/picture">
-                  <pic:nvPicPr>
-                    <pic:cNvPr id="1" name=""/>
-                    <pic:cNvPicPr/>
-                  </pic:nvPicPr>
-                  <pic:blipFill>
-                    <a:blip r:embed="rId27"/>
-                    <a:stretch>
-                      <a:fillRect/>
-                    </a:stretch>
-                  </pic:blipFill>
-                  <pic:spPr>
-                    <a:xfrm>
-                      <a:off x="0" y="0"/>
-                      <a:ext cx="5486400" cy="3642360"/>
-                    </a:xfrm>
-                    <a:prstGeom prst="rect">
-                      <a:avLst/>
-                    </a:prstGeom>
-                  </pic:spPr>
-                </pic:pic>
-              </a:graphicData>
-            </a:graphic>
-          </wp:inline>
-        </w:drawing>
-      </w:r>
-    </w:p>
-    <w:p>
-      <w:pPr>
-        <w:pStyle w:val="Caption"/>
-      </w:pPr>
-      <w:bookmarkStart w:id="147" w:name="_Ref57281881"/>
-      <w:bookmarkStart w:id="148" w:name="_Toc59385045"/>
-      <w:r>
-        <w:t xml:space="preserve">Figure </w:t>
-      </w:r>
-      <w:fldSimple w:instr=" SEQ Figure \* ARABIC ">
-        <w:r>
-          <w:rPr>
-            <w:noProof/>
-          </w:rPr>
-          <w:t>16</w:t>
-        </w:r>
-      </w:fldSimple>
-      <w:bookmarkEnd w:id="147"/>
-      <w:r>
-        <w:t>: Coverage Results details</w:t>
-      </w:r>
-      <w:bookmarkEnd w:id="148"/>
-    </w:p>
-    <w:p>
-      <w:r>
-        <w:t xml:space="preserve">It can </w:t>
-      </w:r>
-      <w:r>
-        <w:t>be</w:t>
-      </w:r>
-      <w:r>
-        <w:t xml:space="preserve"> seen</w:t>
-      </w:r>
-      <w:r>
-        <w:t xml:space="preserve"> </w:t>
-      </w:r>
-      <w:r>
-        <w:t>that the uncovered code comes from the following modules:</w:t>
-      </w:r>
-    </w:p>
-    <w:p>
-      <w:pPr>
-        <w:pStyle w:val="ListParagraph"/>
-        <w:numPr>
-          <w:ilvl w:val="0"/>
-          <w:numId w:val="38"/>
-        </w:numPr>
-      </w:pPr>
-      <w:r>
-        <w:t>Reg File</w:t>
-      </w:r>
-    </w:p>
-    <w:p>
-      <w:pPr>
-        <w:pStyle w:val="ListParagraph"/>
-        <w:numPr>
-          <w:ilvl w:val="0"/>
-          <w:numId w:val="38"/>
-        </w:numPr>
-      </w:pPr>
-      <w:r>
-        <w:t>RAM</w:t>
-      </w:r>
-    </w:p>
-    <w:p>
-      <w:pPr>
-        <w:pStyle w:val="ListParagraph"/>
-        <w:numPr>
-          <w:ilvl w:val="0"/>
-          <w:numId w:val="38"/>
-        </w:numPr>
-      </w:pPr>
-      <w:r>
-        <w:t>Convergence</w:t>
-      </w:r>
-      <w:r>
-        <w:t xml:space="preserve"> </w:t>
-      </w:r>
-      <w:r>
-        <w:t>check</w:t>
-      </w:r>
-      <w:r>
-        <w:t xml:space="preserve"> </w:t>
-      </w:r>
-      <w:r>
-        <w:t>block</w:t>
-      </w:r>
-    </w:p>
-    <w:p>
-      <w:pPr>
-        <w:pStyle w:val="ListParagraph"/>
-        <w:numPr>
-          <w:ilvl w:val="0"/>
-          <w:numId w:val="38"/>
-        </w:numPr>
-      </w:pPr>
-      <w:r>
-        <w:t>New</w:t>
-      </w:r>
-      <w:r>
-        <w:t xml:space="preserve"> </w:t>
-      </w:r>
-      <w:r>
-        <w:t>means</w:t>
-      </w:r>
-      <w:r>
-        <w:t xml:space="preserve"> </w:t>
-      </w:r>
-      <w:r>
-        <w:t>calculation</w:t>
-      </w:r>
-      <w:r>
-        <w:t xml:space="preserve"> </w:t>
-      </w:r>
-      <w:r>
-        <w:t>block</w:t>
-      </w:r>
-    </w:p>
-    <w:p>
-      <w:r>
-        <w:t xml:space="preserve">In the following subsection, there is an explanation for the lack of code coverage in each one </w:t>
-      </w:r>
-      <w:r>
-        <w:t>of</w:t>
-      </w:r>
-      <w:r>
-        <w:t xml:space="preserve"> </w:t>
-      </w:r>
-      <w:r>
-        <w:t>these modules</w:t>
-      </w:r>
-      <w:r>
-        <w:t>.</w:t>
-      </w:r>
-    </w:p>
-    <w:p>
-      <w:pPr>
-        <w:pStyle w:val="Heading3"/>
-      </w:pPr>
-      <w:bookmarkStart w:id="149" w:name="_Toc59385010"/>
-      <w:r>
-        <w:t xml:space="preserve">Reg File </w:t>
-      </w:r>
-      <w:r>
-        <w:t>c</w:t>
-      </w:r>
-      <w:r>
-        <w:t xml:space="preserve">ode </w:t>
-      </w:r>
-      <w:r>
-        <w:t>c</w:t>
-      </w:r>
-      <w:r>
-        <w:t>overage</w:t>
-      </w:r>
-      <w:bookmarkEnd w:id="149"/>
-    </w:p>
-    <w:p>
-      <w:r>
-        <w:t xml:space="preserve">The uncovered code from the Reg File modules </w:t>
-      </w:r>
-      <w:r>
-        <w:t>results from the fact that all registers in this modules can be written to and read from, but for the DUT main functionality(</w:t>
-      </w:r>
-      <w:proofErr w:type="spellStart"/>
-      <w:r>
-        <w:rPr>
-          <w:strike/>
-          <w:color w:val="FF0000"/>
-        </w:rPr>
-        <w:t>t</w:t>
-      </w:r>
-      <w:r>
-        <w:t>r</w:t>
-      </w:r>
-      <w:r>
-        <w:t>unning</w:t>
-      </w:r>
-      <w:proofErr w:type="spellEnd"/>
-      <w:r>
-        <w:t xml:space="preserve"> the K means algorithm), there is no need to read all registers. Therefore, the code responsible for reading some </w:t>
-      </w:r>
-      <w:r>
-        <w:t>of</w:t>
-      </w:r>
-      <w:r>
-        <w:t xml:space="preserve"> the registers was not run and consequently not covered.</w:t>
-      </w:r>
-    </w:p>
-    <w:p>
-      <w:pPr>
-        <w:pStyle w:val="Heading3"/>
-      </w:pPr>
-      <w:bookmarkStart w:id="150" w:name="_Toc59385011"/>
-      <w:r>
-        <w:t>RAM</w:t>
-      </w:r>
-      <w:r>
-        <w:t xml:space="preserve"> code coverage</w:t>
-      </w:r>
-      <w:bookmarkEnd w:id="150"/>
-    </w:p>
-    <w:p>
-      <w:r>
-        <w:t>The RAM module was a library module from the VLSI lab. Therefore, its coverage is not relevant for this project.</w:t>
-      </w:r>
-    </w:p>
-    <w:p>
-      <w:pPr>
-        <w:pStyle w:val="Heading3"/>
-      </w:pPr>
-      <w:bookmarkStart w:id="151" w:name="_Toc59385012"/>
-      <w:r>
-        <w:t>Co</w:t>
-      </w:r>
-      <w:r>
-        <w:t>nvergence check block code coverage</w:t>
-      </w:r>
-      <w:bookmarkEnd w:id="151"/>
-    </w:p>
-    <w:p>
-      <w:r>
-        <w:t xml:space="preserve">The uncovered code from </w:t>
-      </w:r>
-      <w:r>
-        <w:t>this module</w:t>
-      </w:r>
-      <w:r>
-        <w:t xml:space="preserve"> results from a default statement inside a case statement which is not possible, therefore not </w:t>
-      </w:r>
-      <w:r>
-        <w:t>covered</w:t>
-      </w:r>
-      <w:r>
-        <w:t>.</w:t>
-      </w:r>
-    </w:p>
-    <w:p>
-      <w:pPr>
-        <w:pStyle w:val="Heading3"/>
-      </w:pPr>
-      <w:bookmarkStart w:id="152" w:name="_Toc59385013"/>
-      <w:r>
-        <w:lastRenderedPageBreak/>
-        <w:t>New means calculation block code coverage</w:t>
-      </w:r>
-      <w:bookmarkEnd w:id="152"/>
-    </w:p>
-    <w:p>
-      <w:r>
-        <w:t>As</w:t>
-      </w:r>
-      <w:r>
-        <w:rPr>
-          <w:color w:val="FF0000"/>
-        </w:rPr>
-        <w:t xml:space="preserve"> </w:t>
-      </w:r>
-      <w:r>
-        <w:t xml:space="preserve">can be seen from </w:t>
-      </w:r>
-      <w:r>
-        <w:fldChar w:fldCharType="begin"/>
-      </w:r>
-      <w:r>
-        <w:instrText xml:space="preserve"> REF _Ref57281347 \h </w:instrText>
-      </w:r>
-      <w:r>
-        <w:fldChar w:fldCharType="separate"/>
-      </w:r>
-      <w:r>
-        <w:t xml:space="preserve">Figure </w:t>
-      </w:r>
-      <w:r>
-        <w:rPr>
-          <w:noProof/>
-        </w:rPr>
-        <w:t>17</w:t>
-      </w:r>
-      <w:r>
-        <w:fldChar w:fldCharType="end"/>
-      </w:r>
-      <w:r>
-        <w:t xml:space="preserve"> and </w:t>
-      </w:r>
-      <w:r>
-        <w:fldChar w:fldCharType="begin"/>
-      </w:r>
-      <w:r>
-        <w:instrText xml:space="preserve"> REF _Ref57281348 \h </w:instrText>
-      </w:r>
-      <w:r>
-        <w:fldChar w:fldCharType="separate"/>
-      </w:r>
-      <w:r>
-        <w:t xml:space="preserve">Figure </w:t>
-      </w:r>
-      <w:r>
-        <w:rPr>
-          <w:noProof/>
-        </w:rPr>
-        <w:t>18</w:t>
-      </w:r>
-      <w:r>
-        <w:fldChar w:fldCharType="end"/>
-      </w:r>
-      <w:r>
-        <w:t>,the uncovered code of this block is a direct reflection</w:t>
-      </w:r>
-      <w:r>
-        <w:t xml:space="preserve"> </w:t>
-      </w:r>
-      <w:r>
-        <w:t xml:space="preserve">of </w:t>
-      </w:r>
-      <w:r>
-        <w:t xml:space="preserve">the uncovered code from a submodule named parsing dividing, which contains a module named DIV(a divider), a library module from the VLSI lab. Therefore, its coverage is not relevant for this project, and the </w:t>
-      </w:r>
-      <w:r>
-        <w:t>New</w:t>
-      </w:r>
-      <w:r>
-        <w:t xml:space="preserve"> </w:t>
-      </w:r>
-      <w:r>
-        <w:t xml:space="preserve">means calculation block </w:t>
-      </w:r>
-      <w:r>
-        <w:t xml:space="preserve">code </w:t>
-      </w:r>
-      <w:r>
-        <w:t>coverage is as expected.</w:t>
-      </w:r>
-    </w:p>
-    <w:p/>
-    <w:p>
-      <w:pPr>
-        <w:keepNext/>
-      </w:pPr>
-      <w:r>
-        <w:rPr>
-          <w:noProof/>
-        </w:rPr>
-        <w:drawing>
-          <wp:inline distT="0" distB="0" distL="0" distR="0" wp14:anchorId="47F7EBFF" wp14:editId="621C086E">
-            <wp:extent cx="5486400" cy="3632200"/>
-            <wp:effectExtent l="0" t="0" r="0" b="6350"/>
-            <wp:docPr id="30" name="Picture 30"/>
             <wp:cNvGraphicFramePr>
               <a:graphicFrameLocks xmlns:a="http://schemas.openxmlformats.org/drawingml/2006/main" noChangeAspect="1"/>
             </wp:cNvGraphicFramePr>
@@ -25456,7 +25377,7 @@
                   <pic:spPr>
                     <a:xfrm>
                       <a:off x="0" y="0"/>
-                      <a:ext cx="5486400" cy="3632200"/>
+                      <a:ext cx="5486400" cy="3642360"/>
                     </a:xfrm>
                     <a:prstGeom prst="rect">
                       <a:avLst/>
@@ -25473,25 +25394,350 @@
       <w:pPr>
         <w:pStyle w:val="Caption"/>
       </w:pPr>
-      <w:bookmarkStart w:id="153" w:name="_Ref57281347"/>
-      <w:bookmarkStart w:id="154" w:name="_Toc59385046"/>
+      <w:bookmarkStart w:id="147" w:name="_Ref57281881"/>
+      <w:bookmarkStart w:id="148" w:name="_Toc59385045"/>
       <w:r>
         <w:t xml:space="preserve">Figure </w:t>
       </w:r>
-      <w:fldSimple w:instr=" SEQ Figure \* ARABIC ">
-        <w:r>
-          <w:rPr>
-            <w:noProof/>
-          </w:rPr>
-          <w:t>17</w:t>
-        </w:r>
-      </w:fldSimple>
-      <w:bookmarkEnd w:id="153"/>
-      <w:r>
-        <w:t>:New means calculation block coverage results</w:t>
-      </w:r>
-      <w:bookmarkEnd w:id="154"/>
-    </w:p>
+      <w:r>
+        <w:fldChar w:fldCharType="begin"/>
+      </w:r>
+      <w:r>
+        <w:instrText xml:space="preserve"> SEQ Figure \* ARABIC </w:instrText>
+      </w:r>
+      <w:r>
+        <w:fldChar w:fldCharType="separate"/>
+      </w:r>
+      <w:r>
+        <w:rPr>
+          <w:noProof/>
+        </w:rPr>
+        <w:t>17</w:t>
+      </w:r>
+      <w:r>
+        <w:rPr>
+          <w:noProof/>
+        </w:rPr>
+        <w:fldChar w:fldCharType="end"/>
+      </w:r>
+      <w:bookmarkEnd w:id="147"/>
+      <w:r>
+        <w:t>: Coverage Results details</w:t>
+      </w:r>
+      <w:bookmarkEnd w:id="148"/>
+    </w:p>
+    <w:p>
+      <w:r>
+        <w:t xml:space="preserve">It can </w:t>
+      </w:r>
+      <w:r>
+        <w:t>be</w:t>
+      </w:r>
+      <w:r>
+        <w:t xml:space="preserve"> seen</w:t>
+      </w:r>
+      <w:r>
+        <w:t xml:space="preserve"> </w:t>
+      </w:r>
+      <w:r>
+        <w:t>that the uncovered code comes from the following modules:</w:t>
+      </w:r>
+    </w:p>
+    <w:p>
+      <w:pPr>
+        <w:pStyle w:val="ListParagraph"/>
+        <w:numPr>
+          <w:ilvl w:val="0"/>
+          <w:numId w:val="38"/>
+        </w:numPr>
+      </w:pPr>
+      <w:r>
+        <w:t>Reg File</w:t>
+      </w:r>
+    </w:p>
+    <w:p>
+      <w:pPr>
+        <w:pStyle w:val="ListParagraph"/>
+        <w:numPr>
+          <w:ilvl w:val="0"/>
+          <w:numId w:val="38"/>
+        </w:numPr>
+      </w:pPr>
+      <w:r>
+        <w:t>RAM</w:t>
+      </w:r>
+    </w:p>
+    <w:p>
+      <w:pPr>
+        <w:pStyle w:val="ListParagraph"/>
+        <w:numPr>
+          <w:ilvl w:val="0"/>
+          <w:numId w:val="38"/>
+        </w:numPr>
+      </w:pPr>
+      <w:r>
+        <w:t>Convergence</w:t>
+      </w:r>
+      <w:r>
+        <w:t xml:space="preserve"> </w:t>
+      </w:r>
+      <w:r>
+        <w:t>check</w:t>
+      </w:r>
+      <w:r>
+        <w:t xml:space="preserve"> </w:t>
+      </w:r>
+      <w:r>
+        <w:t>block</w:t>
+      </w:r>
+    </w:p>
+    <w:p>
+      <w:pPr>
+        <w:pStyle w:val="ListParagraph"/>
+        <w:numPr>
+          <w:ilvl w:val="0"/>
+          <w:numId w:val="38"/>
+        </w:numPr>
+      </w:pPr>
+      <w:r>
+        <w:t>New</w:t>
+      </w:r>
+      <w:r>
+        <w:t xml:space="preserve"> </w:t>
+      </w:r>
+      <w:r>
+        <w:t>means</w:t>
+      </w:r>
+      <w:r>
+        <w:t xml:space="preserve"> </w:t>
+      </w:r>
+      <w:r>
+        <w:t>calculation</w:t>
+      </w:r>
+      <w:r>
+        <w:t xml:space="preserve"> </w:t>
+      </w:r>
+      <w:r>
+        <w:t>block</w:t>
+      </w:r>
+    </w:p>
+    <w:p>
+      <w:r>
+        <w:t xml:space="preserve">In the following subsection, there is an explanation for the lack of code coverage in each one </w:t>
+      </w:r>
+      <w:r>
+        <w:t>of</w:t>
+      </w:r>
+      <w:r>
+        <w:t xml:space="preserve"> </w:t>
+      </w:r>
+      <w:r>
+        <w:t>these modules</w:t>
+      </w:r>
+      <w:r>
+        <w:t>.</w:t>
+      </w:r>
+    </w:p>
+    <w:p>
+      <w:pPr>
+        <w:pStyle w:val="Heading3"/>
+      </w:pPr>
+      <w:bookmarkStart w:id="149" w:name="_Toc59385010"/>
+      <w:r>
+        <w:t xml:space="preserve">Reg File </w:t>
+      </w:r>
+      <w:r>
+        <w:t>c</w:t>
+      </w:r>
+      <w:r>
+        <w:t xml:space="preserve">ode </w:t>
+      </w:r>
+      <w:r>
+        <w:t>c</w:t>
+      </w:r>
+      <w:r>
+        <w:t>overage</w:t>
+      </w:r>
+      <w:bookmarkEnd w:id="149"/>
+    </w:p>
+    <w:p>
+      <w:r>
+        <w:t xml:space="preserve">The uncovered code from the Reg File modules </w:t>
+      </w:r>
+      <w:r>
+        <w:t>results from the fact that all registers in this modules can be written to and read from, but for the DUT main functionality(</w:t>
+      </w:r>
+      <w:proofErr w:type="spellStart"/>
+      <w:r>
+        <w:rPr>
+          <w:strike/>
+          <w:color w:val="FF0000"/>
+        </w:rPr>
+        <w:t>t</w:t>
+      </w:r>
+      <w:r>
+        <w:t>r</w:t>
+      </w:r>
+      <w:r>
+        <w:t>unning</w:t>
+      </w:r>
+      <w:proofErr w:type="spellEnd"/>
+      <w:r>
+        <w:t xml:space="preserve"> the K means algorithm), there is no need to read all registers. Therefore, the code responsible for reading some </w:t>
+      </w:r>
+      <w:r>
+        <w:t>of</w:t>
+      </w:r>
+      <w:r>
+        <w:t xml:space="preserve"> the registers was not run and consequently not covered.</w:t>
+      </w:r>
+    </w:p>
+    <w:p>
+      <w:pPr>
+        <w:pStyle w:val="Heading3"/>
+      </w:pPr>
+      <w:bookmarkStart w:id="150" w:name="_Toc59385011"/>
+      <w:r>
+        <w:t>RAM</w:t>
+      </w:r>
+      <w:r>
+        <w:t xml:space="preserve"> code coverage</w:t>
+      </w:r>
+      <w:bookmarkEnd w:id="150"/>
+    </w:p>
+    <w:p>
+      <w:r>
+        <w:t>The RAM module was a library module from the VLSI lab. Therefore, its coverage is not relevant for this project.</w:t>
+      </w:r>
+    </w:p>
+    <w:p>
+      <w:pPr>
+        <w:pStyle w:val="Heading3"/>
+      </w:pPr>
+      <w:bookmarkStart w:id="151" w:name="_Toc59385012"/>
+      <w:r>
+        <w:t>Co</w:t>
+      </w:r>
+      <w:r>
+        <w:t>nvergence check block code coverage</w:t>
+      </w:r>
+      <w:bookmarkEnd w:id="151"/>
+    </w:p>
+    <w:p>
+      <w:r>
+        <w:t xml:space="preserve">The uncovered code from </w:t>
+      </w:r>
+      <w:r>
+        <w:t>this module</w:t>
+      </w:r>
+      <w:r>
+        <w:t xml:space="preserve"> results from a default statement inside a case statement which is not possible, therefore not </w:t>
+      </w:r>
+      <w:r>
+        <w:t>covered</w:t>
+      </w:r>
+      <w:r>
+        <w:t>.</w:t>
+      </w:r>
+    </w:p>
+    <w:p>
+      <w:pPr>
+        <w:pStyle w:val="Heading3"/>
+      </w:pPr>
+      <w:bookmarkStart w:id="152" w:name="_Toc59385013"/>
+      <w:r>
+        <w:lastRenderedPageBreak/>
+        <w:t>New means calculation block code coverage</w:t>
+      </w:r>
+      <w:bookmarkEnd w:id="152"/>
+    </w:p>
+    <w:p>
+      <w:r>
+        <w:t>As</w:t>
+      </w:r>
+      <w:r>
+        <w:rPr>
+          <w:color w:val="FF0000"/>
+        </w:rPr>
+        <w:t xml:space="preserve"> </w:t>
+      </w:r>
+      <w:r>
+        <w:t xml:space="preserve">can be seen from </w:t>
+      </w:r>
+      <w:r>
+        <w:fldChar w:fldCharType="begin"/>
+      </w:r>
+      <w:r>
+        <w:instrText xml:space="preserve"> REF _Ref57281347 \h </w:instrText>
+      </w:r>
+      <w:r>
+        <w:fldChar w:fldCharType="separate"/>
+      </w:r>
+      <w:r>
+        <w:t xml:space="preserve">Figure </w:t>
+      </w:r>
+      <w:r>
+        <w:rPr>
+          <w:noProof/>
+        </w:rPr>
+        <w:t>17</w:t>
+      </w:r>
+      <w:r>
+        <w:fldChar w:fldCharType="end"/>
+      </w:r>
+      <w:r>
+        <w:t xml:space="preserve"> and </w:t>
+      </w:r>
+      <w:r>
+        <w:fldChar w:fldCharType="begin"/>
+      </w:r>
+      <w:r>
+        <w:instrText xml:space="preserve"> REF _Ref57281348 \h </w:instrText>
+      </w:r>
+      <w:r>
+        <w:fldChar w:fldCharType="separate"/>
+      </w:r>
+      <w:r>
+        <w:t xml:space="preserve">Figure </w:t>
+      </w:r>
+      <w:r>
+        <w:rPr>
+          <w:noProof/>
+        </w:rPr>
+        <w:t>18</w:t>
+      </w:r>
+      <w:r>
+        <w:fldChar w:fldCharType="end"/>
+      </w:r>
+      <w:r>
+        <w:t>,the uncovered code of this block is a direct reflection</w:t>
+      </w:r>
+      <w:r>
+        <w:t xml:space="preserve"> </w:t>
+      </w:r>
+      <w:r>
+        <w:t xml:space="preserve">of </w:t>
+      </w:r>
+      <w:r>
+        <w:t xml:space="preserve">the uncovered code from a submodule named parsing dividing, which contains a module named DIV(a divider), a library module from the VLSI lab. Therefore, its coverage is not relevant for this project, and the </w:t>
+      </w:r>
+      <w:r>
+        <w:t>New</w:t>
+      </w:r>
+      <w:r>
+        <w:t xml:space="preserve"> </w:t>
+      </w:r>
+      <w:r>
+        <w:t xml:space="preserve">means calculation block </w:t>
+      </w:r>
+      <w:r>
+        <w:t xml:space="preserve">code </w:t>
+      </w:r>
+      <w:r>
+        <w:t>coverage is as expected.</w:t>
+      </w:r>
+    </w:p>
+    <w:p/>
     <w:p>
       <w:pPr>
         <w:keepNext/>
@@ -25500,12 +25746,11 @@
         <w:rPr>
           <w:noProof/>
         </w:rPr>
-        <w:lastRenderedPageBreak/>
         <w:drawing>
-          <wp:inline distT="0" distB="0" distL="0" distR="0" wp14:anchorId="05BE2E34" wp14:editId="4B9B9809">
-            <wp:extent cx="5486400" cy="3235325"/>
-            <wp:effectExtent l="0" t="0" r="0" b="3175"/>
-            <wp:docPr id="31" name="Picture 31"/>
+          <wp:inline distT="0" distB="0" distL="0" distR="0" wp14:anchorId="47F7EBFF" wp14:editId="621C086E">
+            <wp:extent cx="5486400" cy="3632200"/>
+            <wp:effectExtent l="0" t="0" r="0" b="6350"/>
+            <wp:docPr id="30" name="Picture 30"/>
             <wp:cNvGraphicFramePr>
               <a:graphicFrameLocks xmlns:a="http://schemas.openxmlformats.org/drawingml/2006/main" noChangeAspect="1"/>
             </wp:cNvGraphicFramePr>
@@ -25525,7 +25770,7 @@
                   <pic:spPr>
                     <a:xfrm>
                       <a:off x="0" y="0"/>
-                      <a:ext cx="5486400" cy="3235325"/>
+                      <a:ext cx="5486400" cy="3632200"/>
                     </a:xfrm>
                     <a:prstGeom prst="rect">
                       <a:avLst/>
@@ -25542,339 +25787,52 @@
       <w:pPr>
         <w:pStyle w:val="Caption"/>
       </w:pPr>
-      <w:bookmarkStart w:id="155" w:name="_Ref57281348"/>
-      <w:bookmarkStart w:id="156" w:name="_Toc59385047"/>
+      <w:bookmarkStart w:id="153" w:name="_Ref57281347"/>
+      <w:bookmarkStart w:id="154" w:name="_Toc59385046"/>
       <w:r>
         <w:t xml:space="preserve">Figure </w:t>
       </w:r>
-      <w:fldSimple w:instr=" SEQ Figure \* ARABIC ">
-        <w:r>
-          <w:rPr>
-            <w:noProof/>
-          </w:rPr>
-          <w:t>18</w:t>
-        </w:r>
-      </w:fldSimple>
-      <w:bookmarkEnd w:id="155"/>
-      <w:r>
-        <w:t>:Parsing dividing module coverage results</w:t>
-      </w:r>
-      <w:bookmarkEnd w:id="156"/>
-    </w:p>
-    <w:p>
-      <w:pPr>
-        <w:pStyle w:val="Heading2"/>
-      </w:pPr>
-      <w:bookmarkStart w:id="157" w:name="_Toc59385014"/>
-      <w:r>
-        <w:t>Conditional Coverage</w:t>
-      </w:r>
-      <w:bookmarkEnd w:id="157"/>
-    </w:p>
-    <w:p>
-      <w:pPr>
-        <w:rPr>
-          <w:rtl/>
-        </w:rPr>
-      </w:pPr>
-      <w:r>
-        <w:t xml:space="preserve">As can be seen from </w:t>
-      </w:r>
       <w:r>
         <w:fldChar w:fldCharType="begin"/>
       </w:r>
       <w:r>
-        <w:instrText xml:space="preserve"> REF _Ref57280202 \h </w:instrText>
+        <w:instrText xml:space="preserve"> SEQ Figure \* ARABIC </w:instrText>
       </w:r>
       <w:r>
         <w:fldChar w:fldCharType="separate"/>
       </w:r>
       <w:r>
-        <w:t xml:space="preserve">Figure </w:t>
-      </w:r>
-      <w:r>
         <w:rPr>
           <w:noProof/>
         </w:rPr>
-        <w:t>15</w:t>
-      </w:r>
-      <w:r>
+        <w:t>18</w:t>
+      </w:r>
+      <w:r>
+        <w:rPr>
+          <w:noProof/>
+        </w:rPr>
         <w:fldChar w:fldCharType="end"/>
       </w:r>
-      <w:r>
-        <w:t xml:space="preserve">,the total conditional coverage was </w:t>
-      </w:r>
-      <w:r>
-        <w:rPr>
-          <w:rFonts w:hint="cs"/>
-          <w:rtl/>
-        </w:rPr>
-        <w:t>98</w:t>
-      </w:r>
-      <w:r>
-        <w:t>.</w:t>
-      </w:r>
-      <w:r>
-        <w:rPr>
-          <w:rFonts w:hint="cs"/>
-          <w:rtl/>
-        </w:rPr>
-        <w:t>26</w:t>
-      </w:r>
-      <w:r>
-        <w:t xml:space="preserve">%. </w:t>
-      </w:r>
-      <w:r>
-        <w:fldChar w:fldCharType="begin"/>
-      </w:r>
-      <w:r>
-        <w:instrText xml:space="preserve"> REF _Ref57281881 \h  \* MERGEFORMAT </w:instrText>
-      </w:r>
-      <w:r>
-        <w:fldChar w:fldCharType="separate"/>
-      </w:r>
-      <w:r>
-        <w:t>Figure 16</w:t>
-      </w:r>
-      <w:r>
-        <w:fldChar w:fldCharType="end"/>
-      </w:r>
-      <w:r>
-        <w:t xml:space="preserve"> details the code coverage from the DUT modules.</w:t>
-      </w:r>
-    </w:p>
-    <w:p>
-      <w:r>
-        <w:t xml:space="preserve">It can be seen that the uncovered </w:t>
-      </w:r>
-      <w:r>
-        <w:t>conditionals</w:t>
-      </w:r>
-      <w:r>
-        <w:t xml:space="preserve"> come from the following modules:</w:t>
-      </w:r>
-    </w:p>
-    <w:p>
-      <w:pPr>
-        <w:pStyle w:val="ListParagraph"/>
-        <w:numPr>
-          <w:ilvl w:val="0"/>
-          <w:numId w:val="38"/>
-        </w:numPr>
-      </w:pPr>
-      <w:r>
-        <w:t>Reg File</w:t>
-      </w:r>
-    </w:p>
-    <w:p>
-      <w:pPr>
-        <w:pStyle w:val="ListParagraph"/>
-        <w:numPr>
-          <w:ilvl w:val="0"/>
-          <w:numId w:val="38"/>
-        </w:numPr>
-      </w:pPr>
-      <w:r>
-        <w:t>RAM</w:t>
-      </w:r>
-    </w:p>
-    <w:p>
-      <w:pPr>
-        <w:pStyle w:val="ListParagraph"/>
-        <w:numPr>
-          <w:ilvl w:val="0"/>
-          <w:numId w:val="38"/>
-        </w:numPr>
-      </w:pPr>
-      <w:r>
-        <w:t>Classification</w:t>
-      </w:r>
-      <w:r>
-        <w:t xml:space="preserve"> block</w:t>
-      </w:r>
-    </w:p>
-    <w:p>
-      <w:pPr>
-        <w:pStyle w:val="ListParagraph"/>
-        <w:numPr>
-          <w:ilvl w:val="0"/>
-          <w:numId w:val="38"/>
-        </w:numPr>
-      </w:pPr>
-      <w:r>
-        <w:t>Convergence check block</w:t>
-      </w:r>
-    </w:p>
-    <w:p>
-      <w:pPr>
-        <w:pStyle w:val="ListParagraph"/>
-        <w:numPr>
-          <w:ilvl w:val="0"/>
-          <w:numId w:val="38"/>
-        </w:numPr>
-      </w:pPr>
-      <w:r>
-        <w:t>New means calculation block</w:t>
-      </w:r>
-    </w:p>
-    <w:p>
-      <w:r>
-        <w:t>In the following subsection, there is an explanation for the lack of</w:t>
-      </w:r>
-      <w:r>
-        <w:t xml:space="preserve"> </w:t>
-      </w:r>
-      <w:r>
-        <w:t>conditio</w:t>
-      </w:r>
-      <w:r>
-        <w:t>n</w:t>
-      </w:r>
-      <w:r>
-        <w:t xml:space="preserve"> </w:t>
-      </w:r>
-      <w:r>
-        <w:t xml:space="preserve">coverage in each one </w:t>
-      </w:r>
-      <w:r>
-        <w:t>of</w:t>
-      </w:r>
-      <w:r>
-        <w:t xml:space="preserve"> </w:t>
-      </w:r>
-      <w:r>
-        <w:t>these modules</w:t>
-      </w:r>
-      <w:r>
-        <w:t>.</w:t>
-      </w:r>
-    </w:p>
-    <w:p>
-      <w:pPr>
-        <w:pStyle w:val="Heading3"/>
-      </w:pPr>
-      <w:bookmarkStart w:id="158" w:name="_Toc59385015"/>
-      <w:r>
-        <w:t>Reg File conditional coverage</w:t>
-      </w:r>
-      <w:bookmarkEnd w:id="158"/>
-    </w:p>
-    <w:p>
-      <w:r>
-        <w:t xml:space="preserve">The uncovered condition from the Reg File modules results from the </w:t>
-      </w:r>
-      <w:r>
-        <w:t>“missing” else statements and default statements. In all cases of “missing statements”, the reason for the omission of these statement</w:t>
-      </w:r>
-      <w:r>
-        <w:t>s</w:t>
-      </w:r>
-      <w:r>
-        <w:t xml:space="preserve"> is that it </w:t>
-      </w:r>
-      <w:r>
-        <w:t>they are</w:t>
-      </w:r>
-      <w:r>
-        <w:t xml:space="preserve"> irrelevant</w:t>
-      </w:r>
-      <w:r>
-        <w:t xml:space="preserve"> to the functionality of the code</w:t>
-      </w:r>
-      <w:r>
-        <w:t>.</w:t>
-      </w:r>
-      <w:r>
-        <w:t xml:space="preserve"> </w:t>
-      </w:r>
-    </w:p>
-    <w:p>
-      <w:pPr>
-        <w:pStyle w:val="Heading3"/>
-      </w:pPr>
-      <w:bookmarkStart w:id="159" w:name="_Toc59385016"/>
-      <w:r>
-        <w:t>RAM co</w:t>
-      </w:r>
-      <w:r>
-        <w:t>nditional</w:t>
-      </w:r>
-      <w:r>
-        <w:t xml:space="preserve"> coverage</w:t>
-      </w:r>
-      <w:bookmarkEnd w:id="159"/>
-    </w:p>
-    <w:p>
-      <w:r>
-        <w:t>The RAM module was a library module from the VLSI lab. Therefore, its coverage is not relevant for this project.</w:t>
-      </w:r>
-    </w:p>
-    <w:p>
-      <w:pPr>
-        <w:pStyle w:val="Heading3"/>
-      </w:pPr>
-      <w:bookmarkStart w:id="160" w:name="_Toc59385017"/>
-      <w:r>
+      <w:bookmarkEnd w:id="153"/>
+      <w:r>
+        <w:t>:New means calculation block coverage results</w:t>
+      </w:r>
+      <w:bookmarkEnd w:id="154"/>
+    </w:p>
+    <w:p>
+      <w:pPr>
+        <w:keepNext/>
+      </w:pPr>
+      <w:r>
+        <w:rPr>
+          <w:noProof/>
+        </w:rPr>
         <w:lastRenderedPageBreak/>
-        <w:t>Classification block conditional coverage</w:t>
-      </w:r>
-      <w:bookmarkEnd w:id="160"/>
-    </w:p>
-    <w:p>
-      <w:r>
-        <w:t>The uncovered conditional from this module results from the a “missing” default statement in a submodule named “</w:t>
-      </w:r>
-      <w:r>
-        <w:rPr>
-          <w:i/>
-          <w:iCs/>
-        </w:rPr>
-        <w:t>classify_block_pipe1</w:t>
-      </w:r>
-      <w:r>
-        <w:t>”</w:t>
-      </w:r>
-      <w:r>
-        <w:t xml:space="preserve">,as shown in </w:t>
-      </w:r>
-      <w:r>
-        <w:fldChar w:fldCharType="begin"/>
-      </w:r>
-      <w:r>
-        <w:instrText xml:space="preserve"> REF _Ref57282659 \h </w:instrText>
-      </w:r>
-      <w:r>
-        <w:fldChar w:fldCharType="separate"/>
-      </w:r>
-      <w:r>
-        <w:t xml:space="preserve">Figure </w:t>
-      </w:r>
-      <w:r>
-        <w:rPr>
-          <w:noProof/>
-        </w:rPr>
-        <w:t>19</w:t>
-      </w:r>
-      <w:r>
-        <w:fldChar w:fldCharType="end"/>
-      </w:r>
-      <w:r>
-        <w:t xml:space="preserve">.The reason for the omission of this statement is that it they are irrelevant to the functionality of the code. </w:t>
-      </w:r>
-    </w:p>
-    <w:p>
-      <w:pPr>
-        <w:keepNext/>
-      </w:pPr>
-      <w:r>
-        <w:rPr>
-          <w:noProof/>
-        </w:rPr>
         <w:drawing>
-          <wp:inline distT="0" distB="0" distL="0" distR="0" wp14:anchorId="1E964124" wp14:editId="4EEB7D0D">
-            <wp:extent cx="5486400" cy="3757295"/>
-            <wp:effectExtent l="0" t="0" r="0" b="0"/>
-            <wp:docPr id="33" name="Picture 33"/>
+          <wp:inline distT="0" distB="0" distL="0" distR="0" wp14:anchorId="05BE2E34" wp14:editId="4B9B9809">
+            <wp:extent cx="5486400" cy="3235325"/>
+            <wp:effectExtent l="0" t="0" r="0" b="3175"/>
+            <wp:docPr id="31" name="Picture 31"/>
             <wp:cNvGraphicFramePr>
               <a:graphicFrameLocks xmlns:a="http://schemas.openxmlformats.org/drawingml/2006/main" noChangeAspect="1"/>
             </wp:cNvGraphicFramePr>
@@ -25894,7 +25852,7 @@
                   <pic:spPr>
                     <a:xfrm>
                       <a:off x="0" y="0"/>
-                      <a:ext cx="5486400" cy="3757295"/>
+                      <a:ext cx="5486400" cy="3235325"/>
                     </a:xfrm>
                     <a:prstGeom prst="rect">
                       <a:avLst/>
@@ -25911,54 +25869,337 @@
       <w:pPr>
         <w:pStyle w:val="Caption"/>
       </w:pPr>
-      <w:bookmarkStart w:id="161" w:name="_Ref57282659"/>
-      <w:bookmarkStart w:id="162" w:name="_Toc59385048"/>
+      <w:bookmarkStart w:id="155" w:name="_Ref57281348"/>
+      <w:bookmarkStart w:id="156" w:name="_Toc59385047"/>
       <w:r>
         <w:t xml:space="preserve">Figure </w:t>
       </w:r>
-      <w:fldSimple w:instr=" SEQ Figure \* ARABIC ">
-        <w:r>
-          <w:rPr>
-            <w:noProof/>
-          </w:rPr>
-          <w:t>19</w:t>
-        </w:r>
-      </w:fldSimple>
-      <w:bookmarkEnd w:id="161"/>
-      <w:r>
-        <w:t>:Classification block coverage results</w:t>
-      </w:r>
-      <w:bookmarkEnd w:id="162"/>
-    </w:p>
-    <w:p/>
+      <w:r>
+        <w:fldChar w:fldCharType="begin"/>
+      </w:r>
+      <w:r>
+        <w:instrText xml:space="preserve"> SEQ Figure \* ARABIC </w:instrText>
+      </w:r>
+      <w:r>
+        <w:fldChar w:fldCharType="separate"/>
+      </w:r>
+      <w:r>
+        <w:rPr>
+          <w:noProof/>
+        </w:rPr>
+        <w:t>19</w:t>
+      </w:r>
+      <w:r>
+        <w:rPr>
+          <w:noProof/>
+        </w:rPr>
+        <w:fldChar w:fldCharType="end"/>
+      </w:r>
+      <w:bookmarkEnd w:id="155"/>
+      <w:r>
+        <w:t>:Parsing dividing module coverage results</w:t>
+      </w:r>
+      <w:bookmarkEnd w:id="156"/>
+    </w:p>
+    <w:p>
+      <w:pPr>
+        <w:pStyle w:val="Heading2"/>
+      </w:pPr>
+      <w:bookmarkStart w:id="157" w:name="_Toc59385014"/>
+      <w:r>
+        <w:t>Conditional Coverage</w:t>
+      </w:r>
+      <w:bookmarkEnd w:id="157"/>
+    </w:p>
+    <w:p>
+      <w:pPr>
+        <w:rPr>
+          <w:rtl/>
+        </w:rPr>
+      </w:pPr>
+      <w:r>
+        <w:t xml:space="preserve">As can be seen from </w:t>
+      </w:r>
+      <w:r>
+        <w:fldChar w:fldCharType="begin"/>
+      </w:r>
+      <w:r>
+        <w:instrText xml:space="preserve"> REF _Ref57280202 \h </w:instrText>
+      </w:r>
+      <w:r>
+        <w:fldChar w:fldCharType="separate"/>
+      </w:r>
+      <w:r>
+        <w:t xml:space="preserve">Figure </w:t>
+      </w:r>
+      <w:r>
+        <w:rPr>
+          <w:noProof/>
+        </w:rPr>
+        <w:t>15</w:t>
+      </w:r>
+      <w:r>
+        <w:fldChar w:fldCharType="end"/>
+      </w:r>
+      <w:r>
+        <w:t xml:space="preserve">,the total conditional coverage was </w:t>
+      </w:r>
+      <w:r>
+        <w:rPr>
+          <w:rFonts w:hint="cs"/>
+          <w:rtl/>
+        </w:rPr>
+        <w:t>98</w:t>
+      </w:r>
+      <w:r>
+        <w:t>.</w:t>
+      </w:r>
+      <w:r>
+        <w:rPr>
+          <w:rFonts w:hint="cs"/>
+          <w:rtl/>
+        </w:rPr>
+        <w:t>26</w:t>
+      </w:r>
+      <w:r>
+        <w:t xml:space="preserve">%. </w:t>
+      </w:r>
+      <w:r>
+        <w:fldChar w:fldCharType="begin"/>
+      </w:r>
+      <w:r>
+        <w:instrText xml:space="preserve"> REF _Ref57281881 \h  \* MERGEFORMAT </w:instrText>
+      </w:r>
+      <w:r>
+        <w:fldChar w:fldCharType="separate"/>
+      </w:r>
+      <w:r>
+        <w:t>Figure 16</w:t>
+      </w:r>
+      <w:r>
+        <w:fldChar w:fldCharType="end"/>
+      </w:r>
+      <w:r>
+        <w:t xml:space="preserve"> details the code coverage from the DUT modules.</w:t>
+      </w:r>
+    </w:p>
+    <w:p>
+      <w:r>
+        <w:t xml:space="preserve">It can be seen that the uncovered </w:t>
+      </w:r>
+      <w:r>
+        <w:t>conditionals</w:t>
+      </w:r>
+      <w:r>
+        <w:t xml:space="preserve"> come from the following modules:</w:t>
+      </w:r>
+    </w:p>
+    <w:p>
+      <w:pPr>
+        <w:pStyle w:val="ListParagraph"/>
+        <w:numPr>
+          <w:ilvl w:val="0"/>
+          <w:numId w:val="38"/>
+        </w:numPr>
+      </w:pPr>
+      <w:r>
+        <w:t>Reg File</w:t>
+      </w:r>
+    </w:p>
+    <w:p>
+      <w:pPr>
+        <w:pStyle w:val="ListParagraph"/>
+        <w:numPr>
+          <w:ilvl w:val="0"/>
+          <w:numId w:val="38"/>
+        </w:numPr>
+      </w:pPr>
+      <w:r>
+        <w:t>RAM</w:t>
+      </w:r>
+    </w:p>
+    <w:p>
+      <w:pPr>
+        <w:pStyle w:val="ListParagraph"/>
+        <w:numPr>
+          <w:ilvl w:val="0"/>
+          <w:numId w:val="38"/>
+        </w:numPr>
+      </w:pPr>
+      <w:r>
+        <w:t>Classification</w:t>
+      </w:r>
+      <w:r>
+        <w:t xml:space="preserve"> block</w:t>
+      </w:r>
+    </w:p>
+    <w:p>
+      <w:pPr>
+        <w:pStyle w:val="ListParagraph"/>
+        <w:numPr>
+          <w:ilvl w:val="0"/>
+          <w:numId w:val="38"/>
+        </w:numPr>
+      </w:pPr>
+      <w:r>
+        <w:t>Convergence check block</w:t>
+      </w:r>
+    </w:p>
+    <w:p>
+      <w:pPr>
+        <w:pStyle w:val="ListParagraph"/>
+        <w:numPr>
+          <w:ilvl w:val="0"/>
+          <w:numId w:val="38"/>
+        </w:numPr>
+      </w:pPr>
+      <w:r>
+        <w:t>New means calculation block</w:t>
+      </w:r>
+    </w:p>
+    <w:p>
+      <w:r>
+        <w:t>In the following subsection, there is an explanation for the lack of</w:t>
+      </w:r>
+      <w:r>
+        <w:t xml:space="preserve"> </w:t>
+      </w:r>
+      <w:r>
+        <w:t>conditio</w:t>
+      </w:r>
+      <w:r>
+        <w:t>n</w:t>
+      </w:r>
+      <w:r>
+        <w:t xml:space="preserve"> </w:t>
+      </w:r>
+      <w:r>
+        <w:t xml:space="preserve">coverage in each one </w:t>
+      </w:r>
+      <w:r>
+        <w:t>of</w:t>
+      </w:r>
+      <w:r>
+        <w:t xml:space="preserve"> </w:t>
+      </w:r>
+      <w:r>
+        <w:t>these modules</w:t>
+      </w:r>
+      <w:r>
+        <w:t>.</w:t>
+      </w:r>
+    </w:p>
     <w:p>
       <w:pPr>
         <w:pStyle w:val="Heading3"/>
       </w:pPr>
-      <w:bookmarkStart w:id="163" w:name="_Toc59385018"/>
-      <w:r>
-        <w:t>Convergence check block c</w:t>
-      </w:r>
-      <w:r>
-        <w:t>onditional</w:t>
+      <w:bookmarkStart w:id="158" w:name="_Toc59385015"/>
+      <w:r>
+        <w:t>Reg File conditional coverage</w:t>
+      </w:r>
+      <w:bookmarkEnd w:id="158"/>
+    </w:p>
+    <w:p>
+      <w:r>
+        <w:t xml:space="preserve">The uncovered condition from the Reg File modules results from the </w:t>
+      </w:r>
+      <w:r>
+        <w:t>“missing” else statements and default statements. In all cases of “missing statements”, the reason for the omission of these statement</w:t>
+      </w:r>
+      <w:r>
+        <w:t>s</w:t>
+      </w:r>
+      <w:r>
+        <w:t xml:space="preserve"> is that it </w:t>
+      </w:r>
+      <w:r>
+        <w:t>they are</w:t>
+      </w:r>
+      <w:r>
+        <w:t xml:space="preserve"> irrelevant</w:t>
+      </w:r>
+      <w:r>
+        <w:t xml:space="preserve"> to the functionality of the code</w:t>
+      </w:r>
+      <w:r>
+        <w:t>.</w:t>
+      </w:r>
+      <w:r>
+        <w:t xml:space="preserve"> </w:t>
+      </w:r>
+    </w:p>
+    <w:p>
+      <w:pPr>
+        <w:pStyle w:val="Heading3"/>
+      </w:pPr>
+      <w:bookmarkStart w:id="159" w:name="_Toc59385016"/>
+      <w:r>
+        <w:t>RAM co</w:t>
+      </w:r>
+      <w:r>
+        <w:t>nditional</w:t>
       </w:r>
       <w:r>
         <w:t xml:space="preserve"> coverage</w:t>
       </w:r>
-      <w:bookmarkEnd w:id="163"/>
-    </w:p>
-    <w:p>
-      <w:r>
-        <w:t>The uncovered co</w:t>
-      </w:r>
-      <w:r>
-        <w:t xml:space="preserve">nditional </w:t>
-      </w:r>
-      <w:r>
-        <w:t>from this module results from a</w:t>
-      </w:r>
-      <w:r>
-        <w:t xml:space="preserve"> conditional statement as seen in the following figure:</w:t>
+      <w:bookmarkEnd w:id="159"/>
+    </w:p>
+    <w:p>
+      <w:r>
+        <w:t>The RAM module was a library module from the VLSI lab. Therefore, its coverage is not relevant for this project.</w:t>
+      </w:r>
+    </w:p>
+    <w:p>
+      <w:pPr>
+        <w:pStyle w:val="Heading3"/>
+      </w:pPr>
+      <w:bookmarkStart w:id="160" w:name="_Toc59385017"/>
+      <w:r>
+        <w:lastRenderedPageBreak/>
+        <w:t>Classification block conditional coverage</w:t>
+      </w:r>
+      <w:bookmarkEnd w:id="160"/>
+    </w:p>
+    <w:p>
+      <w:r>
+        <w:t>The uncovered conditional from this module results from the a “missing” default statement in a submodule named “</w:t>
+      </w:r>
+      <w:r>
+        <w:rPr>
+          <w:i/>
+          <w:iCs/>
+        </w:rPr>
+        <w:t>classify_block_pipe1</w:t>
+      </w:r>
+      <w:r>
+        <w:t>”</w:t>
+      </w:r>
+      <w:r>
+        <w:t xml:space="preserve">,as shown in </w:t>
+      </w:r>
+      <w:r>
+        <w:fldChar w:fldCharType="begin"/>
+      </w:r>
+      <w:r>
+        <w:instrText xml:space="preserve"> REF _Ref57282659 \h </w:instrText>
+      </w:r>
+      <w:r>
+        <w:fldChar w:fldCharType="separate"/>
+      </w:r>
+      <w:r>
+        <w:t xml:space="preserve">Figure </w:t>
+      </w:r>
+      <w:r>
+        <w:rPr>
+          <w:noProof/>
+        </w:rPr>
+        <w:t>19</w:t>
+      </w:r>
+      <w:r>
+        <w:fldChar w:fldCharType="end"/>
+      </w:r>
+      <w:r>
+        <w:t xml:space="preserve">.The reason for the omission of this statement is that it they are irrelevant to the functionality of the code. </w:t>
       </w:r>
     </w:p>
     <w:p>
@@ -25970,10 +26211,10 @@
           <w:noProof/>
         </w:rPr>
         <w:drawing>
-          <wp:inline distT="0" distB="0" distL="0" distR="0" wp14:anchorId="4A86409E" wp14:editId="7DD6268E">
-            <wp:extent cx="5486400" cy="1226820"/>
+          <wp:inline distT="0" distB="0" distL="0" distR="0" wp14:anchorId="1E964124" wp14:editId="4EEB7D0D">
+            <wp:extent cx="5486400" cy="3757295"/>
             <wp:effectExtent l="0" t="0" r="0" b="0"/>
-            <wp:docPr id="34" name="Picture 34"/>
+            <wp:docPr id="33" name="Picture 33"/>
             <wp:cNvGraphicFramePr>
               <a:graphicFrameLocks xmlns:a="http://schemas.openxmlformats.org/drawingml/2006/main" noChangeAspect="1"/>
             </wp:cNvGraphicFramePr>
@@ -25993,7 +26234,7 @@
                   <pic:spPr>
                     <a:xfrm>
                       <a:off x="0" y="0"/>
-                      <a:ext cx="5486400" cy="1226820"/>
+                      <a:ext cx="5486400" cy="3757295"/>
                     </a:xfrm>
                     <a:prstGeom prst="rect">
                       <a:avLst/>
@@ -26010,64 +26251,46 @@
       <w:pPr>
         <w:pStyle w:val="Caption"/>
       </w:pPr>
-      <w:bookmarkStart w:id="164" w:name="_Toc59385049"/>
+      <w:bookmarkStart w:id="161" w:name="_Ref57282659"/>
+      <w:bookmarkStart w:id="162" w:name="_Toc59385048"/>
       <w:r>
         <w:t xml:space="preserve">Figure </w:t>
       </w:r>
-      <w:fldSimple w:instr=" SEQ Figure \* ARABIC ">
-        <w:r>
-          <w:rPr>
-            <w:noProof/>
-          </w:rPr>
-          <w:t>20</w:t>
-        </w:r>
-      </w:fldSimple>
-      <w:r>
-        <w:t>:Convergence check block uncovered conditional</w:t>
-      </w:r>
-      <w:bookmarkEnd w:id="164"/>
-    </w:p>
-    <w:p>
-      <w:r>
-        <w:t xml:space="preserve">This is because the case where </w:t>
-      </w:r>
-      <w:proofErr w:type="spellStart"/>
-      <w:r>
-        <w:t>convergence_regs_reset_n</w:t>
-      </w:r>
-      <w:proofErr w:type="spellEnd"/>
-      <w:r>
-        <w:t xml:space="preserve"> equals 0 and </w:t>
-      </w:r>
-      <w:proofErr w:type="spellStart"/>
-      <w:r>
-        <w:t>cent_num</w:t>
-      </w:r>
-      <w:proofErr w:type="spellEnd"/>
-      <w:r>
-        <w:t xml:space="preserve"> equals 7 is not possible, therefore</w:t>
-      </w:r>
-      <w:r>
-        <w:t xml:space="preserve"> not</w:t>
-      </w:r>
-      <w:r>
-        <w:t xml:space="preserve"> </w:t>
-      </w:r>
-      <w:r>
-        <w:t>covered</w:t>
-      </w:r>
-      <w:r>
-        <w:t>.</w:t>
-      </w:r>
-    </w:p>
+      <w:r>
+        <w:fldChar w:fldCharType="begin"/>
+      </w:r>
+      <w:r>
+        <w:instrText xml:space="preserve"> SEQ Figure \* ARABIC </w:instrText>
+      </w:r>
+      <w:r>
+        <w:fldChar w:fldCharType="separate"/>
+      </w:r>
+      <w:r>
+        <w:rPr>
+          <w:noProof/>
+        </w:rPr>
+        <w:t>20</w:t>
+      </w:r>
+      <w:r>
+        <w:rPr>
+          <w:noProof/>
+        </w:rPr>
+        <w:fldChar w:fldCharType="end"/>
+      </w:r>
+      <w:bookmarkEnd w:id="161"/>
+      <w:r>
+        <w:t>:Classification block coverage results</w:t>
+      </w:r>
+      <w:bookmarkEnd w:id="162"/>
+    </w:p>
+    <w:p/>
     <w:p>
       <w:pPr>
         <w:pStyle w:val="Heading3"/>
       </w:pPr>
-      <w:bookmarkStart w:id="165" w:name="_Toc59385019"/>
-      <w:r>
-        <w:lastRenderedPageBreak/>
-        <w:t>New means calculation block c</w:t>
+      <w:bookmarkStart w:id="163" w:name="_Toc59385018"/>
+      <w:r>
+        <w:t>Convergence check block c</w:t>
       </w:r>
       <w:r>
         <w:t>onditional</w:t>
@@ -26075,385 +26298,35 @@
       <w:r>
         <w:t xml:space="preserve"> coverage</w:t>
       </w:r>
-      <w:bookmarkEnd w:id="165"/>
-    </w:p>
-    <w:p>
-      <w:r>
-        <w:t xml:space="preserve">As can be seen from </w:t>
-      </w:r>
-      <w:r>
-        <w:fldChar w:fldCharType="begin"/>
-      </w:r>
-      <w:r>
-        <w:instrText xml:space="preserve"> REF _Ref57281347 \h </w:instrText>
-      </w:r>
-      <w:r>
-        <w:fldChar w:fldCharType="separate"/>
-      </w:r>
-      <w:r>
-        <w:t xml:space="preserve">Figure </w:t>
-      </w:r>
+      <w:bookmarkEnd w:id="163"/>
+    </w:p>
+    <w:p>
+      <w:r>
+        <w:t>The uncovered co</w:t>
+      </w:r>
+      <w:r>
+        <w:t xml:space="preserve">nditional </w:t>
+      </w:r>
+      <w:r>
+        <w:t>from this module results from a</w:t>
+      </w:r>
+      <w:r>
+        <w:t xml:space="preserve"> conditional statement as seen in the following figure:</w:t>
+      </w:r>
+    </w:p>
+    <w:p>
+      <w:pPr>
+        <w:keepNext/>
+      </w:pPr>
       <w:r>
         <w:rPr>
           <w:noProof/>
         </w:rPr>
-        <w:t>17</w:t>
-      </w:r>
-      <w:r>
-        <w:fldChar w:fldCharType="end"/>
-      </w:r>
-      <w:r>
-        <w:t xml:space="preserve"> and </w:t>
-      </w:r>
-      <w:r>
-        <w:fldChar w:fldCharType="begin"/>
-      </w:r>
-      <w:r>
-        <w:instrText xml:space="preserve"> REF _Ref57281348 \h </w:instrText>
-      </w:r>
-      <w:r>
-        <w:fldChar w:fldCharType="separate"/>
-      </w:r>
-      <w:r>
-        <w:t xml:space="preserve">Figure </w:t>
-      </w:r>
-      <w:r>
-        <w:rPr>
-          <w:noProof/>
-        </w:rPr>
-        <w:t>18</w:t>
-      </w:r>
-      <w:r>
-        <w:fldChar w:fldCharType="end"/>
-      </w:r>
-      <w:r>
-        <w:t>,the uncovered co</w:t>
-      </w:r>
-      <w:r>
-        <w:t>ndition</w:t>
-      </w:r>
-      <w:r>
-        <w:t xml:space="preserve"> of this block is a direct reflection</w:t>
-      </w:r>
-      <w:r>
-        <w:rPr>
-          <w:color w:val="FF0000"/>
-        </w:rPr>
-        <w:t xml:space="preserve"> </w:t>
-      </w:r>
-      <w:r>
-        <w:t xml:space="preserve">of </w:t>
-      </w:r>
-      <w:r>
-        <w:t>the uncovered co</w:t>
-      </w:r>
-      <w:r>
-        <w:t>nditionals</w:t>
-      </w:r>
-      <w:r>
-        <w:t xml:space="preserve"> from a submodule named parsing dividing, which contains a module named DIV(a divider), a library module from the VLSI lab. Therefore, its coverage is not relevant for this project, and the </w:t>
-      </w:r>
-      <w:r>
-        <w:t>New</w:t>
-      </w:r>
-      <w:r>
-        <w:t xml:space="preserve"> </w:t>
-      </w:r>
-      <w:r>
-        <w:t xml:space="preserve">means calculation block </w:t>
-      </w:r>
-      <w:r>
-        <w:t xml:space="preserve">conditional </w:t>
-      </w:r>
-      <w:r>
-        <w:t>coverage is as expected.</w:t>
-      </w:r>
-    </w:p>
-    <w:p>
-      <w:pPr>
-        <w:rPr>
-          <w:rtl/>
-        </w:rPr>
-      </w:pPr>
-    </w:p>
-    <w:p>
-      <w:pPr>
-        <w:rPr>
-          <w:rtl/>
-        </w:rPr>
-      </w:pPr>
-    </w:p>
-    <w:p>
-      <w:pPr>
-        <w:pStyle w:val="Heading2"/>
-      </w:pPr>
-      <w:bookmarkStart w:id="166" w:name="_Toc59385020"/>
-      <w:r>
-        <w:t>Functional Coverage</w:t>
-      </w:r>
-      <w:bookmarkEnd w:id="166"/>
-      <w:r>
-        <w:t xml:space="preserve"> </w:t>
-      </w:r>
-    </w:p>
-    <w:p>
-      <w:r>
-        <w:t>In order to check the functional coverage of the test line, the following cover groups were</w:t>
-      </w:r>
-      <w:r>
-        <w:t xml:space="preserve"> defined:</w:t>
-      </w:r>
-    </w:p>
-    <w:p>
-      <w:pPr>
-        <w:pStyle w:val="ListParagraph"/>
-        <w:numPr>
-          <w:ilvl w:val="0"/>
-          <w:numId w:val="38"/>
-        </w:numPr>
-      </w:pPr>
-      <w:r>
-        <w:t xml:space="preserve">NUM_POINTS </w:t>
-      </w:r>
-      <w:r>
-        <w:t>- This</w:t>
-      </w:r>
-      <w:r>
-        <w:t xml:space="preserve"> </w:t>
-      </w:r>
-      <w:r>
-        <w:t>cover group</w:t>
-      </w:r>
-      <w:r>
-        <w:t xml:space="preserve"> samples the number of data points randomly generated </w:t>
-      </w:r>
-      <w:r>
-        <w:t xml:space="preserve">for </w:t>
-      </w:r>
-      <w:r>
-        <w:t>each test,</w:t>
-      </w:r>
-      <w:r>
-        <w:t xml:space="preserve"> </w:t>
-      </w:r>
-      <w:r>
-        <w:t xml:space="preserve">to verify </w:t>
-      </w:r>
-      <w:r>
-        <w:t>that all value</w:t>
-      </w:r>
-      <w:r>
-        <w:t>s</w:t>
-      </w:r>
-      <w:r>
-        <w:t xml:space="preserve"> </w:t>
-      </w:r>
-      <w:r>
-        <w:t xml:space="preserve"> </w:t>
-      </w:r>
-      <w:r>
-        <w:t xml:space="preserve">of </w:t>
-      </w:r>
-      <w:r>
-        <w:t>this variable</w:t>
-      </w:r>
-      <w:r>
-        <w:t xml:space="preserve"> </w:t>
-      </w:r>
-      <w:r>
-        <w:t xml:space="preserve">are </w:t>
-      </w:r>
-      <w:r>
-        <w:t>uniformly</w:t>
-      </w:r>
-      <w:r>
-        <w:t xml:space="preserve"> distributed between 8 and 512.</w:t>
-      </w:r>
-    </w:p>
-    <w:p>
-      <w:pPr>
-        <w:pStyle w:val="ListParagraph"/>
-        <w:numPr>
-          <w:ilvl w:val="0"/>
-          <w:numId w:val="38"/>
-        </w:numPr>
-      </w:pPr>
-      <w:r>
-        <w:t xml:space="preserve">DATA_VALUE - This </w:t>
-      </w:r>
-      <w:r>
-        <w:t>cover group</w:t>
-      </w:r>
-      <w:r>
-        <w:t xml:space="preserve"> samples the value</w:t>
-      </w:r>
-      <w:r>
-        <w:t>s</w:t>
-      </w:r>
-      <w:r>
-        <w:t xml:space="preserve"> of </w:t>
-      </w:r>
-      <w:r>
-        <w:t xml:space="preserve">each one of the seven coordinates of all </w:t>
-      </w:r>
-      <w:r>
-        <w:t xml:space="preserve">data points randomly generated </w:t>
-      </w:r>
-      <w:r>
-        <w:t xml:space="preserve">for </w:t>
-      </w:r>
-      <w:r>
-        <w:t xml:space="preserve">each test, </w:t>
-      </w:r>
-      <w:r>
-        <w:t xml:space="preserve">to verify </w:t>
-      </w:r>
-      <w:r>
-        <w:t>that all value</w:t>
-      </w:r>
-      <w:r>
-        <w:t>s</w:t>
-      </w:r>
-      <w:r>
-        <w:t xml:space="preserve"> </w:t>
-      </w:r>
-      <w:r>
-        <w:t xml:space="preserve"> </w:t>
-      </w:r>
-      <w:r>
-        <w:t xml:space="preserve">of </w:t>
-      </w:r>
-      <w:r>
-        <w:t xml:space="preserve">this variable </w:t>
-      </w:r>
-      <w:r>
-        <w:t>are</w:t>
-      </w:r>
-      <w:r>
-        <w:t xml:space="preserve"> </w:t>
-      </w:r>
-      <w:r>
-        <w:t xml:space="preserve">uniformly </w:t>
-      </w:r>
-      <w:r>
-        <w:t>distributed between all the possible values.</w:t>
-      </w:r>
-    </w:p>
-    <w:p>
-      <w:pPr>
-        <w:pStyle w:val="ListParagraph"/>
-        <w:numPr>
-          <w:ilvl w:val="0"/>
-          <w:numId w:val="38"/>
-        </w:numPr>
-      </w:pPr>
-      <w:r>
-        <w:t xml:space="preserve">CENTX_VALUE - This </w:t>
-      </w:r>
-      <w:r>
-        <w:t>cover group</w:t>
-      </w:r>
-      <w:r>
-        <w:t xml:space="preserve"> samples the value of</w:t>
-      </w:r>
-      <w:r>
-        <w:t xml:space="preserve"> each one of the seven</w:t>
-      </w:r>
-      <w:r>
-        <w:t xml:space="preserve"> </w:t>
-      </w:r>
-      <w:r>
-        <w:t xml:space="preserve">coordinates of </w:t>
-      </w:r>
-      <w:r>
-        <w:t xml:space="preserve">centroid X, randomly generated at each test, </w:t>
-      </w:r>
-      <w:r>
-        <w:t xml:space="preserve">to verify </w:t>
-      </w:r>
-      <w:r>
-        <w:t>that all value</w:t>
-      </w:r>
-      <w:r>
-        <w:t>s</w:t>
-      </w:r>
-      <w:r>
-        <w:t xml:space="preserve"> </w:t>
-      </w:r>
-      <w:r>
-        <w:t xml:space="preserve">of </w:t>
-      </w:r>
-      <w:r>
-        <w:t xml:space="preserve">this variable </w:t>
-      </w:r>
-      <w:r>
-        <w:t>are</w:t>
-      </w:r>
-      <w:r>
-        <w:t xml:space="preserve"> </w:t>
-      </w:r>
-      <w:r>
-        <w:t>uniformly</w:t>
-      </w:r>
-      <w:r>
-        <w:t xml:space="preserve"> distributed between all the possible values.</w:t>
-      </w:r>
-    </w:p>
-    <w:p>
-      <w:pPr>
-        <w:pStyle w:val="Heading3"/>
-      </w:pPr>
-      <w:bookmarkStart w:id="167" w:name="_Toc59385021"/>
-      <w:r>
-        <w:t>NUM_POINTS</w:t>
-      </w:r>
-      <w:bookmarkEnd w:id="167"/>
-    </w:p>
-    <w:p>
-      <w:r>
-        <w:t>As</w:t>
-      </w:r>
-      <w:r>
-        <w:rPr>
-          <w:color w:val="FF0000"/>
-        </w:rPr>
-        <w:t xml:space="preserve"> </w:t>
-      </w:r>
-      <w:r>
-        <w:t>can be seen form the figures bel</w:t>
-      </w:r>
-      <w:r>
-        <w:t>l</w:t>
-      </w:r>
-      <w:r>
-        <w:t>ow, the number of points in all the test</w:t>
-      </w:r>
-      <w:r>
-        <w:t>s</w:t>
-      </w:r>
-      <w:r>
-        <w:t xml:space="preserve"> was</w:t>
-      </w:r>
-      <w:r>
-        <w:t xml:space="preserve"> </w:t>
-      </w:r>
-      <w:r>
-        <w:t>uniformly distributed between 8 and 512.</w:t>
-      </w:r>
-    </w:p>
-    <w:p>
-      <w:pPr>
-        <w:keepNext/>
-      </w:pPr>
-      <w:r>
-        <w:rPr>
-          <w:noProof/>
-        </w:rPr>
         <w:drawing>
-          <wp:inline distT="0" distB="0" distL="0" distR="0" wp14:anchorId="22995DD8" wp14:editId="5B4D1B10">
-            <wp:extent cx="5486400" cy="2991485"/>
+          <wp:inline distT="0" distB="0" distL="0" distR="0" wp14:anchorId="4A86409E" wp14:editId="7DD6268E">
+            <wp:extent cx="5486400" cy="1226820"/>
             <wp:effectExtent l="0" t="0" r="0" b="0"/>
-            <wp:docPr id="26" name="Picture 26"/>
+            <wp:docPr id="34" name="Picture 34"/>
             <wp:cNvGraphicFramePr>
               <a:graphicFrameLocks xmlns:a="http://schemas.openxmlformats.org/drawingml/2006/main" noChangeAspect="1"/>
             </wp:cNvGraphicFramePr>
@@ -26473,7 +26346,7 @@
                   <pic:spPr>
                     <a:xfrm>
                       <a:off x="0" y="0"/>
-                      <a:ext cx="5486400" cy="2991485"/>
+                      <a:ext cx="5486400" cy="1226820"/>
                     </a:xfrm>
                     <a:prstGeom prst="rect">
                       <a:avLst/>
@@ -26490,39 +26363,426 @@
       <w:pPr>
         <w:pStyle w:val="Caption"/>
       </w:pPr>
-      <w:bookmarkStart w:id="168" w:name="_Toc59385050"/>
+      <w:bookmarkStart w:id="164" w:name="_Toc59385049"/>
       <w:r>
         <w:t xml:space="preserve">Figure </w:t>
       </w:r>
-      <w:fldSimple w:instr=" SEQ Figure \* ARABIC ">
-        <w:r>
-          <w:rPr>
-            <w:noProof/>
-          </w:rPr>
-          <w:t>21</w:t>
-        </w:r>
-      </w:fldSimple>
-      <w:r>
-        <w:t>:NUM_POINTS cover group results</w:t>
-      </w:r>
-      <w:bookmarkEnd w:id="168"/>
+      <w:r>
+        <w:fldChar w:fldCharType="begin"/>
+      </w:r>
+      <w:r>
+        <w:instrText xml:space="preserve"> SEQ Figure \* ARABIC </w:instrText>
+      </w:r>
+      <w:r>
+        <w:fldChar w:fldCharType="separate"/>
+      </w:r>
+      <w:r>
+        <w:rPr>
+          <w:noProof/>
+        </w:rPr>
+        <w:t>21</w:t>
+      </w:r>
+      <w:r>
+        <w:rPr>
+          <w:noProof/>
+        </w:rPr>
+        <w:fldChar w:fldCharType="end"/>
+      </w:r>
+      <w:r>
+        <w:t>:Convergence check block uncovered conditional</w:t>
+      </w:r>
+      <w:bookmarkEnd w:id="164"/>
+    </w:p>
+    <w:p>
+      <w:r>
+        <w:t xml:space="preserve">This is because the case where </w:t>
+      </w:r>
+      <w:proofErr w:type="spellStart"/>
+      <w:r>
+        <w:t>convergence_regs_reset_n</w:t>
+      </w:r>
+      <w:proofErr w:type="spellEnd"/>
+      <w:r>
+        <w:t xml:space="preserve"> equals 0 and </w:t>
+      </w:r>
+      <w:proofErr w:type="spellStart"/>
+      <w:r>
+        <w:t>cent_num</w:t>
+      </w:r>
+      <w:proofErr w:type="spellEnd"/>
+      <w:r>
+        <w:t xml:space="preserve"> equals 7 is not possible, therefore</w:t>
+      </w:r>
+      <w:r>
+        <w:t xml:space="preserve"> not</w:t>
+      </w:r>
+      <w:r>
+        <w:t xml:space="preserve"> </w:t>
+      </w:r>
+      <w:r>
+        <w:t>covered</w:t>
+      </w:r>
+      <w:r>
+        <w:t>.</w:t>
+      </w:r>
     </w:p>
     <w:p>
       <w:pPr>
         <w:pStyle w:val="Heading3"/>
       </w:pPr>
-      <w:bookmarkStart w:id="169" w:name="_Toc59385022"/>
+      <w:bookmarkStart w:id="165" w:name="_Toc59385019"/>
       <w:r>
         <w:lastRenderedPageBreak/>
-        <w:t>DATA_VALUE</w:t>
-      </w:r>
-      <w:bookmarkEnd w:id="169"/>
+        <w:t>New means calculation block c</w:t>
+      </w:r>
+      <w:r>
+        <w:t>onditional</w:t>
+      </w:r>
+      <w:r>
+        <w:t xml:space="preserve"> coverage</w:t>
+      </w:r>
+      <w:bookmarkEnd w:id="165"/>
+    </w:p>
+    <w:p>
+      <w:r>
+        <w:t xml:space="preserve">As can be seen from </w:t>
+      </w:r>
+      <w:r>
+        <w:fldChar w:fldCharType="begin"/>
+      </w:r>
+      <w:r>
+        <w:instrText xml:space="preserve"> REF _Ref57281347 \h </w:instrText>
+      </w:r>
+      <w:r>
+        <w:fldChar w:fldCharType="separate"/>
+      </w:r>
+      <w:r>
+        <w:t xml:space="preserve">Figure </w:t>
+      </w:r>
+      <w:r>
+        <w:rPr>
+          <w:noProof/>
+        </w:rPr>
+        <w:t>17</w:t>
+      </w:r>
+      <w:r>
+        <w:fldChar w:fldCharType="end"/>
+      </w:r>
+      <w:r>
+        <w:t xml:space="preserve"> and </w:t>
+      </w:r>
+      <w:r>
+        <w:fldChar w:fldCharType="begin"/>
+      </w:r>
+      <w:r>
+        <w:instrText xml:space="preserve"> REF _Ref57281348 \h </w:instrText>
+      </w:r>
+      <w:r>
+        <w:fldChar w:fldCharType="separate"/>
+      </w:r>
+      <w:r>
+        <w:t xml:space="preserve">Figure </w:t>
+      </w:r>
+      <w:r>
+        <w:rPr>
+          <w:noProof/>
+        </w:rPr>
+        <w:t>18</w:t>
+      </w:r>
+      <w:r>
+        <w:fldChar w:fldCharType="end"/>
+      </w:r>
+      <w:r>
+        <w:t>,the uncovered co</w:t>
+      </w:r>
+      <w:r>
+        <w:t>ndition</w:t>
+      </w:r>
+      <w:r>
+        <w:t xml:space="preserve"> of this block is a direct reflection</w:t>
+      </w:r>
+      <w:r>
+        <w:rPr>
+          <w:color w:val="FF0000"/>
+        </w:rPr>
+        <w:t xml:space="preserve"> </w:t>
+      </w:r>
+      <w:r>
+        <w:t xml:space="preserve">of </w:t>
+      </w:r>
+      <w:r>
+        <w:t>the uncovered co</w:t>
+      </w:r>
+      <w:r>
+        <w:t>nditionals</w:t>
+      </w:r>
+      <w:r>
+        <w:t xml:space="preserve"> from a submodule named parsing dividing, which contains a module named DIV(a divider), a library module from the VLSI lab. Therefore, its coverage is not relevant for this project, and the </w:t>
+      </w:r>
+      <w:r>
+        <w:t>New</w:t>
+      </w:r>
+      <w:r>
+        <w:t xml:space="preserve"> </w:t>
+      </w:r>
+      <w:r>
+        <w:t xml:space="preserve">means calculation block </w:t>
+      </w:r>
+      <w:r>
+        <w:t xml:space="preserve">conditional </w:t>
+      </w:r>
+      <w:r>
+        <w:t>coverage is as expected.</w:t>
+      </w:r>
+    </w:p>
+    <w:p>
+      <w:pPr>
+        <w:rPr>
+          <w:rtl/>
+        </w:rPr>
+      </w:pPr>
+    </w:p>
+    <w:p>
+      <w:pPr>
+        <w:rPr>
+          <w:rtl/>
+        </w:rPr>
+      </w:pPr>
+    </w:p>
+    <w:p>
+      <w:pPr>
+        <w:pStyle w:val="Heading2"/>
+      </w:pPr>
+      <w:bookmarkStart w:id="166" w:name="_Toc59385020"/>
+      <w:r>
+        <w:t>Functional Coverage</w:t>
+      </w:r>
+      <w:bookmarkEnd w:id="166"/>
+      <w:r>
+        <w:t xml:space="preserve"> </w:t>
+      </w:r>
+    </w:p>
+    <w:p>
+      <w:r>
+        <w:t>In order to check the functional coverage of the test line, the following cover groups were</w:t>
+      </w:r>
+      <w:r>
+        <w:t xml:space="preserve"> defined:</w:t>
+      </w:r>
+    </w:p>
+    <w:p>
+      <w:pPr>
+        <w:pStyle w:val="ListParagraph"/>
+        <w:numPr>
+          <w:ilvl w:val="0"/>
+          <w:numId w:val="38"/>
+        </w:numPr>
+      </w:pPr>
+      <w:r>
+        <w:t xml:space="preserve">NUM_POINTS </w:t>
+      </w:r>
+      <w:r>
+        <w:t>- This</w:t>
+      </w:r>
+      <w:r>
+        <w:t xml:space="preserve"> </w:t>
+      </w:r>
+      <w:r>
+        <w:t>cover group</w:t>
+      </w:r>
+      <w:r>
+        <w:t xml:space="preserve"> samples the number of data points randomly generated </w:t>
+      </w:r>
+      <w:r>
+        <w:t xml:space="preserve">for </w:t>
+      </w:r>
+      <w:r>
+        <w:t>each test,</w:t>
+      </w:r>
+      <w:r>
+        <w:t xml:space="preserve"> </w:t>
+      </w:r>
+      <w:r>
+        <w:t xml:space="preserve">to verify </w:t>
+      </w:r>
+      <w:r>
+        <w:t>that all value</w:t>
+      </w:r>
+      <w:r>
+        <w:t>s</w:t>
+      </w:r>
+      <w:r>
+        <w:t xml:space="preserve"> </w:t>
+      </w:r>
+      <w:r>
+        <w:t xml:space="preserve"> </w:t>
+      </w:r>
+      <w:r>
+        <w:t xml:space="preserve">of </w:t>
+      </w:r>
+      <w:r>
+        <w:t>this variable</w:t>
+      </w:r>
+      <w:r>
+        <w:t xml:space="preserve"> </w:t>
+      </w:r>
+      <w:r>
+        <w:t xml:space="preserve">are </w:t>
+      </w:r>
+      <w:r>
+        <w:t>uniformly</w:t>
+      </w:r>
+      <w:r>
+        <w:t xml:space="preserve"> distributed between 8 and 512.</w:t>
+      </w:r>
+    </w:p>
+    <w:p>
+      <w:pPr>
+        <w:pStyle w:val="ListParagraph"/>
+        <w:numPr>
+          <w:ilvl w:val="0"/>
+          <w:numId w:val="38"/>
+        </w:numPr>
+      </w:pPr>
+      <w:r>
+        <w:t xml:space="preserve">DATA_VALUE - This </w:t>
+      </w:r>
+      <w:r>
+        <w:t>cover group</w:t>
+      </w:r>
+      <w:r>
+        <w:t xml:space="preserve"> samples the value</w:t>
+      </w:r>
+      <w:r>
+        <w:t>s</w:t>
+      </w:r>
+      <w:r>
+        <w:t xml:space="preserve"> of </w:t>
+      </w:r>
+      <w:r>
+        <w:t xml:space="preserve">each one of the seven coordinates of all </w:t>
+      </w:r>
+      <w:r>
+        <w:t xml:space="preserve">data points randomly generated </w:t>
+      </w:r>
+      <w:r>
+        <w:t xml:space="preserve">for </w:t>
+      </w:r>
+      <w:r>
+        <w:t xml:space="preserve">each test, </w:t>
+      </w:r>
+      <w:r>
+        <w:t xml:space="preserve">to verify </w:t>
+      </w:r>
+      <w:r>
+        <w:t>that all value</w:t>
+      </w:r>
+      <w:r>
+        <w:t>s</w:t>
+      </w:r>
+      <w:r>
+        <w:t xml:space="preserve"> </w:t>
+      </w:r>
+      <w:r>
+        <w:t xml:space="preserve"> </w:t>
+      </w:r>
+      <w:r>
+        <w:t xml:space="preserve">of </w:t>
+      </w:r>
+      <w:r>
+        <w:t xml:space="preserve">this variable </w:t>
+      </w:r>
+      <w:r>
+        <w:t>are</w:t>
+      </w:r>
+      <w:r>
+        <w:t xml:space="preserve"> </w:t>
+      </w:r>
+      <w:r>
+        <w:t xml:space="preserve">uniformly </w:t>
+      </w:r>
+      <w:r>
+        <w:t>distributed between all the possible values.</w:t>
+      </w:r>
+    </w:p>
+    <w:p>
+      <w:pPr>
+        <w:pStyle w:val="ListParagraph"/>
+        <w:numPr>
+          <w:ilvl w:val="0"/>
+          <w:numId w:val="38"/>
+        </w:numPr>
+      </w:pPr>
+      <w:r>
+        <w:t xml:space="preserve">CENTX_VALUE - This </w:t>
+      </w:r>
+      <w:r>
+        <w:t>cover group</w:t>
+      </w:r>
+      <w:r>
+        <w:t xml:space="preserve"> samples the value of</w:t>
+      </w:r>
+      <w:r>
+        <w:t xml:space="preserve"> each one of the seven</w:t>
+      </w:r>
+      <w:r>
+        <w:t xml:space="preserve"> </w:t>
+      </w:r>
+      <w:r>
+        <w:t xml:space="preserve">coordinates of </w:t>
+      </w:r>
+      <w:r>
+        <w:t xml:space="preserve">centroid X, randomly generated at each test, </w:t>
+      </w:r>
+      <w:r>
+        <w:t xml:space="preserve">to verify </w:t>
+      </w:r>
+      <w:r>
+        <w:t>that all value</w:t>
+      </w:r>
+      <w:r>
+        <w:t>s</w:t>
+      </w:r>
+      <w:r>
+        <w:t xml:space="preserve"> </w:t>
+      </w:r>
+      <w:r>
+        <w:t xml:space="preserve">of </w:t>
+      </w:r>
+      <w:r>
+        <w:t xml:space="preserve">this variable </w:t>
+      </w:r>
+      <w:r>
+        <w:t>are</w:t>
+      </w:r>
+      <w:r>
+        <w:t xml:space="preserve"> </w:t>
+      </w:r>
+      <w:r>
+        <w:t>uniformly</w:t>
+      </w:r>
+      <w:r>
+        <w:t xml:space="preserve"> distributed between all the possible values.</w:t>
+      </w:r>
+    </w:p>
+    <w:p>
+      <w:pPr>
+        <w:pStyle w:val="Heading3"/>
+      </w:pPr>
+      <w:bookmarkStart w:id="167" w:name="_Toc59385021"/>
+      <w:r>
+        <w:t>NUM_POINTS</w:t>
+      </w:r>
+      <w:bookmarkEnd w:id="167"/>
     </w:p>
     <w:p>
       <w:r>
         <w:t>As</w:t>
       </w:r>
       <w:r>
+        <w:rPr>
+          <w:color w:val="FF0000"/>
+        </w:rPr>
         <w:t xml:space="preserve"> </w:t>
       </w:r>
       <w:r>
@@ -26532,13 +26792,19 @@
         <w:t>l</w:t>
       </w:r>
       <w:r>
-        <w:t>ow, for all data points, the values of their coordinates were normally distributed between all the possible values</w:t>
-      </w:r>
-      <w:r>
-        <w:t xml:space="preserve"> in all the tests</w:t>
-      </w:r>
-      <w:r>
-        <w:t>.</w:t>
+        <w:t>ow, the number of points in all the test</w:t>
+      </w:r>
+      <w:r>
+        <w:t>s</w:t>
+      </w:r>
+      <w:r>
+        <w:t xml:space="preserve"> was</w:t>
+      </w:r>
+      <w:r>
+        <w:t xml:space="preserve"> </w:t>
+      </w:r>
+      <w:r>
+        <w:t>uniformly distributed between 8 and 512.</w:t>
       </w:r>
     </w:p>
     <w:p>
@@ -26550,10 +26816,10 @@
           <w:noProof/>
         </w:rPr>
         <w:drawing>
-          <wp:inline distT="0" distB="0" distL="0" distR="0" wp14:anchorId="71AEB01B" wp14:editId="4C2988A3">
-            <wp:extent cx="5486400" cy="2768600"/>
+          <wp:inline distT="0" distB="0" distL="0" distR="0" wp14:anchorId="22995DD8" wp14:editId="5B4D1B10">
+            <wp:extent cx="5486400" cy="2991485"/>
             <wp:effectExtent l="0" t="0" r="0" b="0"/>
-            <wp:docPr id="25" name="Picture 25"/>
+            <wp:docPr id="26" name="Picture 26"/>
             <wp:cNvGraphicFramePr>
               <a:graphicFrameLocks xmlns:a="http://schemas.openxmlformats.org/drawingml/2006/main" noChangeAspect="1"/>
             </wp:cNvGraphicFramePr>
@@ -26573,7 +26839,7 @@
                   <pic:spPr>
                     <a:xfrm>
                       <a:off x="0" y="0"/>
-                      <a:ext cx="5486400" cy="2768600"/>
+                      <a:ext cx="5486400" cy="2991485"/>
                     </a:xfrm>
                     <a:prstGeom prst="rect">
                       <a:avLst/>
@@ -26590,58 +26856,62 @@
       <w:pPr>
         <w:pStyle w:val="Caption"/>
       </w:pPr>
-      <w:bookmarkStart w:id="170" w:name="_Toc59385051"/>
+      <w:bookmarkStart w:id="168" w:name="_Toc59385050"/>
       <w:r>
         <w:t xml:space="preserve">Figure </w:t>
       </w:r>
-      <w:fldSimple w:instr=" SEQ Figure \* ARABIC ">
-        <w:r>
-          <w:rPr>
-            <w:noProof/>
-          </w:rPr>
-          <w:t>22</w:t>
-        </w:r>
-      </w:fldSimple>
-      <w:r>
-        <w:t>:DATA</w:t>
-      </w:r>
-      <w:r>
-        <w:t>_</w:t>
-      </w:r>
-      <w:r>
-        <w:t>VALUES</w:t>
-      </w:r>
-      <w:r>
-        <w:t xml:space="preserve"> cover group results</w:t>
-      </w:r>
-      <w:bookmarkEnd w:id="170"/>
-    </w:p>
-    <w:p/>
+      <w:r>
+        <w:fldChar w:fldCharType="begin"/>
+      </w:r>
+      <w:r>
+        <w:instrText xml:space="preserve"> SEQ Figure \* ARABIC </w:instrText>
+      </w:r>
+      <w:r>
+        <w:fldChar w:fldCharType="separate"/>
+      </w:r>
+      <w:r>
+        <w:rPr>
+          <w:noProof/>
+        </w:rPr>
+        <w:t>22</w:t>
+      </w:r>
+      <w:r>
+        <w:rPr>
+          <w:noProof/>
+        </w:rPr>
+        <w:fldChar w:fldCharType="end"/>
+      </w:r>
+      <w:r>
+        <w:t>:NUM_POINTS cover group results</w:t>
+      </w:r>
+      <w:bookmarkEnd w:id="168"/>
+    </w:p>
     <w:p>
       <w:pPr>
         <w:pStyle w:val="Heading3"/>
       </w:pPr>
-      <w:bookmarkStart w:id="171" w:name="_Toc59385023"/>
-      <w:r>
-        <w:t>CENT_VALUE</w:t>
-      </w:r>
-      <w:bookmarkEnd w:id="171"/>
-    </w:p>
-    <w:p>
-      <w:r>
-        <w:t>As can be seen form the figures bel</w:t>
+      <w:bookmarkStart w:id="169" w:name="_Toc59385022"/>
+      <w:r>
+        <w:lastRenderedPageBreak/>
+        <w:t>DATA_VALUE</w:t>
+      </w:r>
+      <w:bookmarkEnd w:id="169"/>
+    </w:p>
+    <w:p>
+      <w:r>
+        <w:t>As</w:t>
+      </w:r>
+      <w:r>
+        <w:t xml:space="preserve"> </w:t>
+      </w:r>
+      <w:r>
+        <w:t>can be seen form the figures bel</w:t>
       </w:r>
       <w:r>
         <w:t>l</w:t>
       </w:r>
       <w:r>
-        <w:t>ow, for each centroid the values of its coordinates w</w:t>
-      </w:r>
-      <w:r>
-        <w:t xml:space="preserve">ere </w:t>
-      </w:r>
-      <w:r>
-        <w:t>normally distributed between all the possible values</w:t>
+        <w:t>ow, for all data points, the values of their coordinates were normally distributed between all the possible values</w:t>
       </w:r>
       <w:r>
         <w:t xml:space="preserve"> in all the tests</w:t>
@@ -26659,10 +26929,10 @@
           <w:noProof/>
         </w:rPr>
         <w:drawing>
-          <wp:inline distT="0" distB="0" distL="0" distR="0" wp14:anchorId="12C177A9" wp14:editId="7AF5383C">
-            <wp:extent cx="5486400" cy="3011170"/>
+          <wp:inline distT="0" distB="0" distL="0" distR="0" wp14:anchorId="71AEB01B" wp14:editId="4C2988A3">
+            <wp:extent cx="5486400" cy="2768600"/>
             <wp:effectExtent l="0" t="0" r="0" b="0"/>
-            <wp:docPr id="15" name="Picture 15"/>
+            <wp:docPr id="25" name="Picture 25"/>
             <wp:cNvGraphicFramePr>
               <a:graphicFrameLocks xmlns:a="http://schemas.openxmlformats.org/drawingml/2006/main" noChangeAspect="1"/>
             </wp:cNvGraphicFramePr>
@@ -26682,7 +26952,7 @@
                   <pic:spPr>
                     <a:xfrm>
                       <a:off x="0" y="0"/>
-                      <a:ext cx="5486400" cy="3011170"/>
+                      <a:ext cx="5486400" cy="2768600"/>
                     </a:xfrm>
                     <a:prstGeom prst="rect">
                       <a:avLst/>
@@ -26699,25 +26969,78 @@
       <w:pPr>
         <w:pStyle w:val="Caption"/>
       </w:pPr>
-      <w:bookmarkStart w:id="172" w:name="_Toc59385052"/>
+      <w:bookmarkStart w:id="170" w:name="_Toc59385051"/>
       <w:r>
         <w:t xml:space="preserve">Figure </w:t>
       </w:r>
-      <w:fldSimple w:instr=" SEQ Figure \* ARABIC ">
-        <w:r>
-          <w:rPr>
-            <w:noProof/>
-          </w:rPr>
-          <w:t>23</w:t>
-        </w:r>
-      </w:fldSimple>
-      <w:r>
-        <w:t>:CENT_1</w:t>
+      <w:r>
+        <w:fldChar w:fldCharType="begin"/>
+      </w:r>
+      <w:r>
+        <w:instrText xml:space="preserve"> SEQ Figure \* ARABIC </w:instrText>
+      </w:r>
+      <w:r>
+        <w:fldChar w:fldCharType="separate"/>
+      </w:r>
+      <w:r>
+        <w:rPr>
+          <w:noProof/>
+        </w:rPr>
+        <w:t>23</w:t>
+      </w:r>
+      <w:r>
+        <w:rPr>
+          <w:noProof/>
+        </w:rPr>
+        <w:fldChar w:fldCharType="end"/>
+      </w:r>
+      <w:r>
+        <w:t>:DATA</w:t>
+      </w:r>
+      <w:r>
+        <w:t>_</w:t>
+      </w:r>
+      <w:r>
+        <w:t>VALUES</w:t>
       </w:r>
       <w:r>
         <w:t xml:space="preserve"> cover group results</w:t>
       </w:r>
-      <w:bookmarkEnd w:id="172"/>
+      <w:bookmarkEnd w:id="170"/>
+    </w:p>
+    <w:p/>
+    <w:p>
+      <w:pPr>
+        <w:pStyle w:val="Heading3"/>
+      </w:pPr>
+      <w:bookmarkStart w:id="171" w:name="_Toc59385023"/>
+      <w:r>
+        <w:t>CENT_VALUE</w:t>
+      </w:r>
+      <w:bookmarkEnd w:id="171"/>
+    </w:p>
+    <w:p>
+      <w:r>
+        <w:t>As can be seen form the figures bel</w:t>
+      </w:r>
+      <w:r>
+        <w:t>l</w:t>
+      </w:r>
+      <w:r>
+        <w:t>ow, for each centroid the values of its coordinates w</w:t>
+      </w:r>
+      <w:r>
+        <w:t xml:space="preserve">ere </w:t>
+      </w:r>
+      <w:r>
+        <w:t>normally distributed between all the possible values</w:t>
+      </w:r>
+      <w:r>
+        <w:t xml:space="preserve"> in all the tests</w:t>
+      </w:r>
+      <w:r>
+        <w:t>.</w:t>
+      </w:r>
     </w:p>
     <w:p>
       <w:pPr>
@@ -26727,12 +27050,11 @@
         <w:rPr>
           <w:noProof/>
         </w:rPr>
-        <w:lastRenderedPageBreak/>
         <w:drawing>
-          <wp:inline distT="0" distB="0" distL="0" distR="0" wp14:anchorId="2F49E502" wp14:editId="727726B8">
-            <wp:extent cx="5486400" cy="2799080"/>
-            <wp:effectExtent l="0" t="0" r="0" b="1270"/>
-            <wp:docPr id="17" name="Picture 17"/>
+          <wp:inline distT="0" distB="0" distL="0" distR="0" wp14:anchorId="12C177A9" wp14:editId="7AF5383C">
+            <wp:extent cx="5486400" cy="3011170"/>
+            <wp:effectExtent l="0" t="0" r="0" b="0"/>
+            <wp:docPr id="15" name="Picture 15"/>
             <wp:cNvGraphicFramePr>
               <a:graphicFrameLocks xmlns:a="http://schemas.openxmlformats.org/drawingml/2006/main" noChangeAspect="1"/>
             </wp:cNvGraphicFramePr>
@@ -26752,7 +27074,7 @@
                   <pic:spPr>
                     <a:xfrm>
                       <a:off x="0" y="0"/>
-                      <a:ext cx="5486400" cy="2799080"/>
+                      <a:ext cx="5486400" cy="3011170"/>
                     </a:xfrm>
                     <a:prstGeom prst="rect">
                       <a:avLst/>
@@ -26769,31 +27091,38 @@
       <w:pPr>
         <w:pStyle w:val="Caption"/>
       </w:pPr>
-      <w:bookmarkStart w:id="173" w:name="_Toc59385053"/>
+      <w:bookmarkStart w:id="172" w:name="_Toc59385052"/>
       <w:r>
         <w:t xml:space="preserve">Figure </w:t>
       </w:r>
-      <w:fldSimple w:instr=" SEQ Figure \* ARABIC ">
-        <w:r>
-          <w:rPr>
-            <w:noProof/>
-          </w:rPr>
-          <w:t>24</w:t>
-        </w:r>
-      </w:fldSimple>
-      <w:r>
-        <w:t>:</w:t>
-      </w:r>
-      <w:r>
-        <w:t>CENT_</w:t>
-      </w:r>
-      <w:r>
-        <w:t>2</w:t>
+      <w:r>
+        <w:fldChar w:fldCharType="begin"/>
+      </w:r>
+      <w:r>
+        <w:instrText xml:space="preserve"> SEQ Figure \* ARABIC </w:instrText>
+      </w:r>
+      <w:r>
+        <w:fldChar w:fldCharType="separate"/>
+      </w:r>
+      <w:r>
+        <w:rPr>
+          <w:noProof/>
+        </w:rPr>
+        <w:t>24</w:t>
+      </w:r>
+      <w:r>
+        <w:rPr>
+          <w:noProof/>
+        </w:rPr>
+        <w:fldChar w:fldCharType="end"/>
+      </w:r>
+      <w:r>
+        <w:t>:CENT_1</w:t>
       </w:r>
       <w:r>
         <w:t xml:space="preserve"> cover group results</w:t>
       </w:r>
-      <w:bookmarkEnd w:id="173"/>
+      <w:bookmarkEnd w:id="172"/>
     </w:p>
     <w:p>
       <w:pPr>
@@ -26803,11 +27132,12 @@
         <w:rPr>
           <w:noProof/>
         </w:rPr>
+        <w:lastRenderedPageBreak/>
         <w:drawing>
-          <wp:inline distT="0" distB="0" distL="0" distR="0" wp14:anchorId="09281B37" wp14:editId="1B1573B2">
-            <wp:extent cx="5486400" cy="2915920"/>
-            <wp:effectExtent l="0" t="0" r="0" b="0"/>
-            <wp:docPr id="18" name="Picture 18"/>
+          <wp:inline distT="0" distB="0" distL="0" distR="0" wp14:anchorId="2F49E502" wp14:editId="727726B8">
+            <wp:extent cx="5486400" cy="2799080"/>
+            <wp:effectExtent l="0" t="0" r="0" b="1270"/>
+            <wp:docPr id="17" name="Picture 17"/>
             <wp:cNvGraphicFramePr>
               <a:graphicFrameLocks xmlns:a="http://schemas.openxmlformats.org/drawingml/2006/main" noChangeAspect="1"/>
             </wp:cNvGraphicFramePr>
@@ -26827,7 +27157,7 @@
                   <pic:spPr>
                     <a:xfrm>
                       <a:off x="0" y="0"/>
-                      <a:ext cx="5486400" cy="2915920"/>
+                      <a:ext cx="5486400" cy="2799080"/>
                     </a:xfrm>
                     <a:prstGeom prst="rect">
                       <a:avLst/>
@@ -26844,28 +27174,44 @@
       <w:pPr>
         <w:pStyle w:val="Caption"/>
       </w:pPr>
-      <w:bookmarkStart w:id="174" w:name="_Toc59385054"/>
+      <w:bookmarkStart w:id="173" w:name="_Toc59385053"/>
       <w:r>
         <w:t xml:space="preserve">Figure </w:t>
       </w:r>
-      <w:fldSimple w:instr=" SEQ Figure \* ARABIC ">
-        <w:r>
-          <w:rPr>
-            <w:noProof/>
-          </w:rPr>
-          <w:t>25</w:t>
-        </w:r>
-      </w:fldSimple>
-      <w:r>
-        <w:t>:CENT_</w:t>
-      </w:r>
-      <w:r>
-        <w:t>3</w:t>
+      <w:r>
+        <w:fldChar w:fldCharType="begin"/>
+      </w:r>
+      <w:r>
+        <w:instrText xml:space="preserve"> SEQ Figure \* ARABIC </w:instrText>
+      </w:r>
+      <w:r>
+        <w:fldChar w:fldCharType="separate"/>
+      </w:r>
+      <w:r>
+        <w:rPr>
+          <w:noProof/>
+        </w:rPr>
+        <w:t>25</w:t>
+      </w:r>
+      <w:r>
+        <w:rPr>
+          <w:noProof/>
+        </w:rPr>
+        <w:fldChar w:fldCharType="end"/>
+      </w:r>
+      <w:r>
+        <w:t>:</w:t>
+      </w:r>
+      <w:r>
+        <w:t>CENT_</w:t>
+      </w:r>
+      <w:r>
+        <w:t>2</w:t>
       </w:r>
       <w:r>
         <w:t xml:space="preserve"> cover group results</w:t>
       </w:r>
-      <w:bookmarkEnd w:id="174"/>
+      <w:bookmarkEnd w:id="173"/>
     </w:p>
     <w:p>
       <w:pPr>
@@ -26875,12 +27221,11 @@
         <w:rPr>
           <w:noProof/>
         </w:rPr>
-        <w:lastRenderedPageBreak/>
         <w:drawing>
-          <wp:inline distT="0" distB="0" distL="0" distR="0" wp14:anchorId="10EE06F3" wp14:editId="39D026EC">
-            <wp:extent cx="5486400" cy="2903220"/>
+          <wp:inline distT="0" distB="0" distL="0" distR="0" wp14:anchorId="09281B37" wp14:editId="1B1573B2">
+            <wp:extent cx="5486400" cy="2915920"/>
             <wp:effectExtent l="0" t="0" r="0" b="0"/>
-            <wp:docPr id="19" name="Picture 19"/>
+            <wp:docPr id="18" name="Picture 18"/>
             <wp:cNvGraphicFramePr>
               <a:graphicFrameLocks xmlns:a="http://schemas.openxmlformats.org/drawingml/2006/main" noChangeAspect="1"/>
             </wp:cNvGraphicFramePr>
@@ -26900,7 +27245,7 @@
                   <pic:spPr>
                     <a:xfrm>
                       <a:off x="0" y="0"/>
-                      <a:ext cx="5486400" cy="2903220"/>
+                      <a:ext cx="5486400" cy="2915920"/>
                     </a:xfrm>
                     <a:prstGeom prst="rect">
                       <a:avLst/>
@@ -26917,28 +27262,41 @@
       <w:pPr>
         <w:pStyle w:val="Caption"/>
       </w:pPr>
-      <w:bookmarkStart w:id="175" w:name="_Toc59385055"/>
+      <w:bookmarkStart w:id="174" w:name="_Toc59385054"/>
       <w:r>
         <w:t xml:space="preserve">Figure </w:t>
       </w:r>
-      <w:fldSimple w:instr=" SEQ Figure \* ARABIC ">
-        <w:r>
-          <w:rPr>
-            <w:noProof/>
-          </w:rPr>
-          <w:t>26</w:t>
-        </w:r>
-      </w:fldSimple>
+      <w:r>
+        <w:fldChar w:fldCharType="begin"/>
+      </w:r>
+      <w:r>
+        <w:instrText xml:space="preserve"> SEQ Figure \* ARABIC </w:instrText>
+      </w:r>
+      <w:r>
+        <w:fldChar w:fldCharType="separate"/>
+      </w:r>
+      <w:r>
+        <w:rPr>
+          <w:noProof/>
+        </w:rPr>
+        <w:t>26</w:t>
+      </w:r>
+      <w:r>
+        <w:rPr>
+          <w:noProof/>
+        </w:rPr>
+        <w:fldChar w:fldCharType="end"/>
+      </w:r>
       <w:r>
         <w:t>:CENT_</w:t>
       </w:r>
       <w:r>
-        <w:t>4</w:t>
+        <w:t>3</w:t>
       </w:r>
       <w:r>
         <w:t xml:space="preserve"> cover group results</w:t>
       </w:r>
-      <w:bookmarkEnd w:id="175"/>
+      <w:bookmarkEnd w:id="174"/>
     </w:p>
     <w:p>
       <w:pPr>
@@ -26948,11 +27306,12 @@
         <w:rPr>
           <w:noProof/>
         </w:rPr>
+        <w:lastRenderedPageBreak/>
         <w:drawing>
-          <wp:inline distT="0" distB="0" distL="0" distR="0" wp14:anchorId="079561D6" wp14:editId="64F36D9B">
-            <wp:extent cx="5486400" cy="2951480"/>
-            <wp:effectExtent l="0" t="0" r="0" b="1270"/>
-            <wp:docPr id="20" name="Picture 20"/>
+          <wp:inline distT="0" distB="0" distL="0" distR="0" wp14:anchorId="10EE06F3" wp14:editId="39D026EC">
+            <wp:extent cx="5486400" cy="2903220"/>
+            <wp:effectExtent l="0" t="0" r="0" b="0"/>
+            <wp:docPr id="19" name="Picture 19"/>
             <wp:cNvGraphicFramePr>
               <a:graphicFrameLocks xmlns:a="http://schemas.openxmlformats.org/drawingml/2006/main" noChangeAspect="1"/>
             </wp:cNvGraphicFramePr>
@@ -26972,7 +27331,7 @@
                   <pic:spPr>
                     <a:xfrm>
                       <a:off x="0" y="0"/>
-                      <a:ext cx="5486400" cy="2951480"/>
+                      <a:ext cx="5486400" cy="2903220"/>
                     </a:xfrm>
                     <a:prstGeom prst="rect">
                       <a:avLst/>
@@ -26989,28 +27348,41 @@
       <w:pPr>
         <w:pStyle w:val="Caption"/>
       </w:pPr>
-      <w:bookmarkStart w:id="176" w:name="_Toc59385056"/>
+      <w:bookmarkStart w:id="175" w:name="_Toc59385055"/>
       <w:r>
         <w:t xml:space="preserve">Figure </w:t>
       </w:r>
-      <w:fldSimple w:instr=" SEQ Figure \* ARABIC ">
-        <w:r>
-          <w:rPr>
-            <w:noProof/>
-          </w:rPr>
-          <w:t>27</w:t>
-        </w:r>
-      </w:fldSimple>
+      <w:r>
+        <w:fldChar w:fldCharType="begin"/>
+      </w:r>
+      <w:r>
+        <w:instrText xml:space="preserve"> SEQ Figure \* ARABIC </w:instrText>
+      </w:r>
+      <w:r>
+        <w:fldChar w:fldCharType="separate"/>
+      </w:r>
+      <w:r>
+        <w:rPr>
+          <w:noProof/>
+        </w:rPr>
+        <w:t>27</w:t>
+      </w:r>
+      <w:r>
+        <w:rPr>
+          <w:noProof/>
+        </w:rPr>
+        <w:fldChar w:fldCharType="end"/>
+      </w:r>
       <w:r>
         <w:t>:CENT_</w:t>
       </w:r>
       <w:r>
-        <w:t>5</w:t>
+        <w:t>4</w:t>
       </w:r>
       <w:r>
         <w:t xml:space="preserve"> cover group results</w:t>
       </w:r>
-      <w:bookmarkEnd w:id="176"/>
+      <w:bookmarkEnd w:id="175"/>
     </w:p>
     <w:p>
       <w:pPr>
@@ -27020,12 +27392,11 @@
         <w:rPr>
           <w:noProof/>
         </w:rPr>
-        <w:lastRenderedPageBreak/>
         <w:drawing>
-          <wp:inline distT="0" distB="0" distL="0" distR="0" wp14:anchorId="2FE90ABC" wp14:editId="3CA56C78">
-            <wp:extent cx="5486400" cy="2932430"/>
+          <wp:inline distT="0" distB="0" distL="0" distR="0" wp14:anchorId="079561D6" wp14:editId="64F36D9B">
+            <wp:extent cx="5486400" cy="2951480"/>
             <wp:effectExtent l="0" t="0" r="0" b="1270"/>
-            <wp:docPr id="22" name="Picture 22"/>
+            <wp:docPr id="20" name="Picture 20"/>
             <wp:cNvGraphicFramePr>
               <a:graphicFrameLocks xmlns:a="http://schemas.openxmlformats.org/drawingml/2006/main" noChangeAspect="1"/>
             </wp:cNvGraphicFramePr>
@@ -27045,7 +27416,7 @@
                   <pic:spPr>
                     <a:xfrm>
                       <a:off x="0" y="0"/>
-                      <a:ext cx="5486400" cy="2932430"/>
+                      <a:ext cx="5486400" cy="2951480"/>
                     </a:xfrm>
                     <a:prstGeom prst="rect">
                       <a:avLst/>
@@ -27062,28 +27433,41 @@
       <w:pPr>
         <w:pStyle w:val="Caption"/>
       </w:pPr>
-      <w:bookmarkStart w:id="177" w:name="_Toc59385057"/>
+      <w:bookmarkStart w:id="176" w:name="_Toc59385056"/>
       <w:r>
         <w:t xml:space="preserve">Figure </w:t>
       </w:r>
-      <w:fldSimple w:instr=" SEQ Figure \* ARABIC ">
-        <w:r>
-          <w:rPr>
-            <w:noProof/>
-          </w:rPr>
-          <w:t>28</w:t>
-        </w:r>
-      </w:fldSimple>
+      <w:r>
+        <w:fldChar w:fldCharType="begin"/>
+      </w:r>
+      <w:r>
+        <w:instrText xml:space="preserve"> SEQ Figure \* ARABIC </w:instrText>
+      </w:r>
+      <w:r>
+        <w:fldChar w:fldCharType="separate"/>
+      </w:r>
+      <w:r>
+        <w:rPr>
+          <w:noProof/>
+        </w:rPr>
+        <w:t>28</w:t>
+      </w:r>
+      <w:r>
+        <w:rPr>
+          <w:noProof/>
+        </w:rPr>
+        <w:fldChar w:fldCharType="end"/>
+      </w:r>
       <w:r>
         <w:t>:CENT_</w:t>
       </w:r>
       <w:r>
-        <w:t>6</w:t>
+        <w:t>5</w:t>
       </w:r>
       <w:r>
         <w:t xml:space="preserve"> cover group results</w:t>
       </w:r>
-      <w:bookmarkEnd w:id="177"/>
+      <w:bookmarkEnd w:id="176"/>
     </w:p>
     <w:p>
       <w:pPr>
@@ -27093,11 +27477,12 @@
         <w:rPr>
           <w:noProof/>
         </w:rPr>
+        <w:lastRenderedPageBreak/>
         <w:drawing>
-          <wp:inline distT="0" distB="0" distL="0" distR="0" wp14:anchorId="4DFD3EA1" wp14:editId="58F21D42">
-            <wp:extent cx="5486400" cy="2908935"/>
-            <wp:effectExtent l="0" t="0" r="0" b="5715"/>
-            <wp:docPr id="23" name="Picture 23"/>
+          <wp:inline distT="0" distB="0" distL="0" distR="0" wp14:anchorId="2FE90ABC" wp14:editId="3CA56C78">
+            <wp:extent cx="5486400" cy="2932430"/>
+            <wp:effectExtent l="0" t="0" r="0" b="1270"/>
+            <wp:docPr id="22" name="Picture 22"/>
             <wp:cNvGraphicFramePr>
               <a:graphicFrameLocks xmlns:a="http://schemas.openxmlformats.org/drawingml/2006/main" noChangeAspect="1"/>
             </wp:cNvGraphicFramePr>
@@ -27117,7 +27502,7 @@
                   <pic:spPr>
                     <a:xfrm>
                       <a:off x="0" y="0"/>
-                      <a:ext cx="5486400" cy="2908935"/>
+                      <a:ext cx="5486400" cy="2932430"/>
                     </a:xfrm>
                     <a:prstGeom prst="rect">
                       <a:avLst/>
@@ -27134,28 +27519,41 @@
       <w:pPr>
         <w:pStyle w:val="Caption"/>
       </w:pPr>
-      <w:bookmarkStart w:id="178" w:name="_Toc59385058"/>
+      <w:bookmarkStart w:id="177" w:name="_Toc59385057"/>
       <w:r>
         <w:t xml:space="preserve">Figure </w:t>
       </w:r>
-      <w:fldSimple w:instr=" SEQ Figure \* ARABIC ">
-        <w:r>
-          <w:rPr>
-            <w:noProof/>
-          </w:rPr>
-          <w:t>29</w:t>
-        </w:r>
-      </w:fldSimple>
+      <w:r>
+        <w:fldChar w:fldCharType="begin"/>
+      </w:r>
+      <w:r>
+        <w:instrText xml:space="preserve"> SEQ Figure \* ARABIC </w:instrText>
+      </w:r>
+      <w:r>
+        <w:fldChar w:fldCharType="separate"/>
+      </w:r>
+      <w:r>
+        <w:rPr>
+          <w:noProof/>
+        </w:rPr>
+        <w:t>29</w:t>
+      </w:r>
+      <w:r>
+        <w:rPr>
+          <w:noProof/>
+        </w:rPr>
+        <w:fldChar w:fldCharType="end"/>
+      </w:r>
       <w:r>
         <w:t>:CENT_</w:t>
       </w:r>
       <w:r>
-        <w:t>7</w:t>
+        <w:t>6</w:t>
       </w:r>
       <w:r>
         <w:t xml:space="preserve"> cover group results</w:t>
       </w:r>
-      <w:bookmarkEnd w:id="178"/>
+      <w:bookmarkEnd w:id="177"/>
     </w:p>
     <w:p>
       <w:pPr>
@@ -27165,12 +27563,11 @@
         <w:rPr>
           <w:noProof/>
         </w:rPr>
-        <w:lastRenderedPageBreak/>
         <w:drawing>
-          <wp:inline distT="0" distB="0" distL="0" distR="0" wp14:anchorId="25D1E14F" wp14:editId="2C0D5A65">
-            <wp:extent cx="5486400" cy="2868930"/>
-            <wp:effectExtent l="0" t="0" r="0" b="7620"/>
-            <wp:docPr id="24" name="Picture 24"/>
+          <wp:inline distT="0" distB="0" distL="0" distR="0" wp14:anchorId="4DFD3EA1" wp14:editId="58F21D42">
+            <wp:extent cx="5486400" cy="2908935"/>
+            <wp:effectExtent l="0" t="0" r="0" b="5715"/>
+            <wp:docPr id="23" name="Picture 23"/>
             <wp:cNvGraphicFramePr>
               <a:graphicFrameLocks xmlns:a="http://schemas.openxmlformats.org/drawingml/2006/main" noChangeAspect="1"/>
             </wp:cNvGraphicFramePr>
@@ -27190,6 +27587,92 @@
                   <pic:spPr>
                     <a:xfrm>
                       <a:off x="0" y="0"/>
+                      <a:ext cx="5486400" cy="2908935"/>
+                    </a:xfrm>
+                    <a:prstGeom prst="rect">
+                      <a:avLst/>
+                    </a:prstGeom>
+                  </pic:spPr>
+                </pic:pic>
+              </a:graphicData>
+            </a:graphic>
+          </wp:inline>
+        </w:drawing>
+      </w:r>
+    </w:p>
+    <w:p>
+      <w:pPr>
+        <w:pStyle w:val="Caption"/>
+      </w:pPr>
+      <w:bookmarkStart w:id="178" w:name="_Toc59385058"/>
+      <w:r>
+        <w:t xml:space="preserve">Figure </w:t>
+      </w:r>
+      <w:r>
+        <w:fldChar w:fldCharType="begin"/>
+      </w:r>
+      <w:r>
+        <w:instrText xml:space="preserve"> SEQ Figure \* ARABIC </w:instrText>
+      </w:r>
+      <w:r>
+        <w:fldChar w:fldCharType="separate"/>
+      </w:r>
+      <w:r>
+        <w:rPr>
+          <w:noProof/>
+        </w:rPr>
+        <w:t>30</w:t>
+      </w:r>
+      <w:r>
+        <w:rPr>
+          <w:noProof/>
+        </w:rPr>
+        <w:fldChar w:fldCharType="end"/>
+      </w:r>
+      <w:r>
+        <w:t>:CENT_</w:t>
+      </w:r>
+      <w:r>
+        <w:t>7</w:t>
+      </w:r>
+      <w:r>
+        <w:t xml:space="preserve"> cover group results</w:t>
+      </w:r>
+      <w:bookmarkEnd w:id="178"/>
+    </w:p>
+    <w:p>
+      <w:pPr>
+        <w:keepNext/>
+      </w:pPr>
+      <w:r>
+        <w:rPr>
+          <w:noProof/>
+        </w:rPr>
+        <w:lastRenderedPageBreak/>
+        <w:drawing>
+          <wp:inline distT="0" distB="0" distL="0" distR="0" wp14:anchorId="25D1E14F" wp14:editId="2C0D5A65">
+            <wp:extent cx="5486400" cy="2868930"/>
+            <wp:effectExtent l="0" t="0" r="0" b="7620"/>
+            <wp:docPr id="24" name="Picture 24"/>
+            <wp:cNvGraphicFramePr>
+              <a:graphicFrameLocks xmlns:a="http://schemas.openxmlformats.org/drawingml/2006/main" noChangeAspect="1"/>
+            </wp:cNvGraphicFramePr>
+            <a:graphic xmlns:a="http://schemas.openxmlformats.org/drawingml/2006/main">
+              <a:graphicData uri="http://schemas.openxmlformats.org/drawingml/2006/picture">
+                <pic:pic xmlns:pic="http://schemas.openxmlformats.org/drawingml/2006/picture">
+                  <pic:nvPicPr>
+                    <pic:cNvPr id="1" name=""/>
+                    <pic:cNvPicPr/>
+                  </pic:nvPicPr>
+                  <pic:blipFill>
+                    <a:blip r:embed="rId42"/>
+                    <a:stretch>
+                      <a:fillRect/>
+                    </a:stretch>
+                  </pic:blipFill>
+                  <pic:spPr>
+                    <a:xfrm>
+                      <a:off x="0" y="0"/>
                       <a:ext cx="5486400" cy="2868930"/>
                     </a:xfrm>
                     <a:prstGeom prst="rect">
@@ -27211,14 +27694,27 @@
       <w:r>
         <w:t xml:space="preserve">Figure </w:t>
       </w:r>
-      <w:fldSimple w:instr=" SEQ Figure \* ARABIC ">
-        <w:r>
-          <w:rPr>
-            <w:noProof/>
-          </w:rPr>
-          <w:t>30</w:t>
-        </w:r>
-      </w:fldSimple>
+      <w:r>
+        <w:fldChar w:fldCharType="begin"/>
+      </w:r>
+      <w:r>
+        <w:instrText xml:space="preserve"> SEQ Figure \* ARABIC </w:instrText>
+      </w:r>
+      <w:r>
+        <w:fldChar w:fldCharType="separate"/>
+      </w:r>
+      <w:r>
+        <w:rPr>
+          <w:noProof/>
+        </w:rPr>
+        <w:t>31</w:t>
+      </w:r>
+      <w:r>
+        <w:rPr>
+          <w:noProof/>
+        </w:rPr>
+        <w:fldChar w:fldCharType="end"/>
+      </w:r>
       <w:r>
         <w:t>:CENT_</w:t>
       </w:r>
@@ -27414,7 +27910,7 @@
                     </pic:cNvPicPr>
                   </pic:nvPicPr>
                   <pic:blipFill>
-                    <a:blip r:embed="rId42">
+                    <a:blip r:embed="rId43">
                       <a:extLst>
                         <a:ext uri="{28A0092B-C50C-407E-A947-70E740481C1C}">
                           <a14:useLocalDpi xmlns:a14="http://schemas.microsoft.com/office/drawing/2010/main" val="0"/>
@@ -27454,14 +27950,27 @@
       <w:r>
         <w:t xml:space="preserve">Figure </w:t>
       </w:r>
-      <w:fldSimple w:instr=" SEQ Figure \* ARABIC ">
-        <w:r>
-          <w:rPr>
-            <w:noProof/>
-          </w:rPr>
-          <w:t>31</w:t>
-        </w:r>
-      </w:fldSimple>
+      <w:r>
+        <w:fldChar w:fldCharType="begin"/>
+      </w:r>
+      <w:r>
+        <w:instrText xml:space="preserve"> SEQ Figure \* ARABIC </w:instrText>
+      </w:r>
+      <w:r>
+        <w:fldChar w:fldCharType="separate"/>
+      </w:r>
+      <w:r>
+        <w:rPr>
+          <w:noProof/>
+        </w:rPr>
+        <w:t>32</w:t>
+      </w:r>
+      <w:r>
+        <w:rPr>
+          <w:noProof/>
+        </w:rPr>
+        <w:fldChar w:fldCharType="end"/>
+      </w:r>
       <w:r>
         <w:t>:K means controller FSM graph</w:t>
       </w:r>
@@ -27521,7 +28030,7 @@
                     <pic:cNvPicPr/>
                   </pic:nvPicPr>
                   <pic:blipFill>
-                    <a:blip r:embed="rId43"/>
+                    <a:blip r:embed="rId44"/>
                     <a:stretch>
                       <a:fillRect/>
                     </a:stretch>
@@ -27551,14 +28060,27 @@
       <w:r>
         <w:t xml:space="preserve">Figure </w:t>
       </w:r>
-      <w:fldSimple w:instr=" SEQ Figure \* ARABIC ">
-        <w:r>
-          <w:rPr>
-            <w:noProof/>
-          </w:rPr>
-          <w:t>32</w:t>
-        </w:r>
-      </w:fldSimple>
+      <w:r>
+        <w:fldChar w:fldCharType="begin"/>
+      </w:r>
+      <w:r>
+        <w:instrText xml:space="preserve"> SEQ Figure \* ARABIC </w:instrText>
+      </w:r>
+      <w:r>
+        <w:fldChar w:fldCharType="separate"/>
+      </w:r>
+      <w:r>
+        <w:rPr>
+          <w:noProof/>
+        </w:rPr>
+        <w:t>33</w:t>
+      </w:r>
+      <w:r>
+        <w:rPr>
+          <w:noProof/>
+        </w:rPr>
+        <w:fldChar w:fldCharType="end"/>
+      </w:r>
       <w:bookmarkEnd w:id="183"/>
       <w:r>
         <w:t>:K means controller state coverage</w:t>
@@ -27591,7 +28113,7 @@
                     <pic:cNvPicPr/>
                   </pic:nvPicPr>
                   <pic:blipFill>
-                    <a:blip r:embed="rId44"/>
+                    <a:blip r:embed="rId45"/>
                     <a:stretch>
                       <a:fillRect/>
                     </a:stretch>
@@ -28271,7 +28793,7 @@
           <w:numId w:val="22"/>
         </w:numPr>
       </w:pPr>
-      <w:hyperlink r:id="rId45" w:history="1">
+      <w:hyperlink r:id="rId46" w:history="1">
         <w:r>
           <w:rPr>
             <w:rStyle w:val="Hyperlink"/>
@@ -28288,7 +28810,7 @@
           <w:numId w:val="22"/>
         </w:numPr>
       </w:pPr>
-      <w:hyperlink r:id="rId46" w:history="1">
+      <w:hyperlink r:id="rId47" w:history="1">
         <w:r>
           <w:rPr>
             <w:rStyle w:val="Hyperlink"/>
@@ -29164,7 +29686,7 @@
       <w:r>
         <w:t xml:space="preserve">, refer to : </w:t>
       </w:r>
-      <w:hyperlink r:id="rId47" w:history="1">
+      <w:hyperlink r:id="rId48" w:history="1">
         <w:r>
           <w:rPr>
             <w:rStyle w:val="Hyperlink"/>
@@ -41114,6 +41636,7 @@
     <w:rsid w:val="00D774EC"/>
     <w:rsid w:val="00E05FFD"/>
     <w:rsid w:val="00E32A25"/>
+    <w:rsid w:val="00F66ACF"/>
     <w:rsid w:val="00F73C1F"/>
   </w:rsids>
   <m:mathPr>

</xml_diff>

<commit_message>
final ptt first draf done
</commit_message>
<xml_diff>
--- a/UVM K means core IP.docx
+++ b/UVM K means core IP.docx
@@ -12810,27 +12810,14 @@
       <w:r>
         <w:t xml:space="preserve">Figure </w:t>
       </w:r>
-      <w:r>
-        <w:fldChar w:fldCharType="begin"/>
-      </w:r>
-      <w:r>
-        <w:instrText xml:space="preserve"> SEQ Figure \* ARABIC </w:instrText>
-      </w:r>
-      <w:r>
-        <w:fldChar w:fldCharType="separate"/>
-      </w:r>
-      <w:r>
-        <w:rPr>
-          <w:noProof/>
-        </w:rPr>
-        <w:t>1</w:t>
-      </w:r>
-      <w:r>
-        <w:rPr>
-          <w:noProof/>
-        </w:rPr>
-        <w:fldChar w:fldCharType="end"/>
-      </w:r>
+      <w:fldSimple w:instr=" SEQ Figure \* ARABIC ">
+        <w:r>
+          <w:rPr>
+            <w:noProof/>
+          </w:rPr>
+          <w:t>1</w:t>
+        </w:r>
+      </w:fldSimple>
       <w:bookmarkEnd w:id="15"/>
       <w:r>
         <w:t>:UVM environment schematic</w:t>
@@ -13201,27 +13188,14 @@
       <w:r>
         <w:t xml:space="preserve">Figure </w:t>
       </w:r>
-      <w:r>
-        <w:fldChar w:fldCharType="begin"/>
-      </w:r>
-      <w:r>
-        <w:instrText xml:space="preserve"> SEQ Figure \* ARABIC </w:instrText>
-      </w:r>
-      <w:r>
-        <w:fldChar w:fldCharType="separate"/>
-      </w:r>
-      <w:r>
-        <w:rPr>
-          <w:noProof/>
-        </w:rPr>
-        <w:t>2</w:t>
-      </w:r>
-      <w:r>
-        <w:rPr>
-          <w:noProof/>
-        </w:rPr>
-        <w:fldChar w:fldCharType="end"/>
-      </w:r>
+      <w:fldSimple w:instr=" SEQ Figure \* ARABIC ">
+        <w:r>
+          <w:rPr>
+            <w:noProof/>
+          </w:rPr>
+          <w:t>2</w:t>
+        </w:r>
+      </w:fldSimple>
       <w:r>
         <w:t xml:space="preserve">: </w:t>
       </w:r>
@@ -15503,30 +15477,14 @@
       <w:r>
         <w:t xml:space="preserve">Figure </w:t>
       </w:r>
-      <w:r>
-        <w:fldChar w:fldCharType="begin"/>
-      </w:r>
-      <w:r>
-        <w:instrText xml:space="preserve"> SEQ Figure </w:instrText>
-      </w:r>
-      <w:r>
-        <w:instrText xml:space="preserve">\* ARABIC </w:instrText>
-      </w:r>
-      <w:r>
-        <w:fldChar w:fldCharType="separate"/>
-      </w:r>
-      <w:r>
-        <w:rPr>
-          <w:noProof/>
-        </w:rPr>
-        <w:t>3</w:t>
-      </w:r>
-      <w:r>
-        <w:rPr>
-          <w:noProof/>
-        </w:rPr>
-        <w:fldChar w:fldCharType="end"/>
-      </w:r>
+      <w:fldSimple w:instr=" SEQ Figure \* ARABIC ">
+        <w:r>
+          <w:rPr>
+            <w:noProof/>
+          </w:rPr>
+          <w:t>3</w:t>
+        </w:r>
+      </w:fldSimple>
       <w:bookmarkEnd w:id="37"/>
       <w:r>
         <w:t>: K means TOP block diagram</w:t>
@@ -15725,27 +15683,14 @@
       <w:r>
         <w:t xml:space="preserve">Figure </w:t>
       </w:r>
-      <w:r>
-        <w:fldChar w:fldCharType="begin"/>
-      </w:r>
-      <w:r>
-        <w:instrText xml:space="preserve"> SEQ Figure \* ARABIC </w:instrText>
-      </w:r>
-      <w:r>
-        <w:fldChar w:fldCharType="separate"/>
-      </w:r>
-      <w:r>
-        <w:rPr>
-          <w:noProof/>
-        </w:rPr>
-        <w:t>4</w:t>
-      </w:r>
-      <w:r>
-        <w:rPr>
-          <w:noProof/>
-        </w:rPr>
-        <w:fldChar w:fldCharType="end"/>
-      </w:r>
+      <w:fldSimple w:instr=" SEQ Figure \* ARABIC ">
+        <w:r>
+          <w:rPr>
+            <w:noProof/>
+          </w:rPr>
+          <w:t>4</w:t>
+        </w:r>
+      </w:fldSimple>
       <w:bookmarkEnd w:id="43"/>
       <w:r>
         <w:t>:K means core top block diagram</w:t>
@@ -15855,15 +15800,9 @@
         <w:t>seven-dimension</w:t>
       </w:r>
       <w:r>
-        <w:rPr>
-          <w:color w:val="FF0000"/>
-        </w:rPr>
         <w:t>al</w:t>
       </w:r>
       <w:r>
-        <w:rPr>
-          <w:color w:val="FF0000"/>
-        </w:rPr>
         <w:t xml:space="preserve"> </w:t>
       </w:r>
       <w:r>
@@ -16307,9 +16246,6 @@
         <w:t>The centroid initial values can be configure</w:t>
       </w:r>
       <w:r>
-        <w:rPr>
-          <w:color w:val="FF0000"/>
-        </w:rPr>
         <w:t>d</w:t>
       </w:r>
       <w:r>
@@ -16338,9 +16274,6 @@
         <w:t>” is configure</w:t>
       </w:r>
       <w:r>
-        <w:rPr>
-          <w:color w:val="FF0000"/>
-        </w:rPr>
         <w:t>d</w:t>
       </w:r>
       <w:r>
@@ -16644,27 +16577,14 @@
       <w:r>
         <w:t xml:space="preserve">Figure </w:t>
       </w:r>
-      <w:r>
-        <w:fldChar w:fldCharType="begin"/>
-      </w:r>
-      <w:r>
-        <w:instrText xml:space="preserve"> SEQ Figure \* ARABIC </w:instrText>
-      </w:r>
-      <w:r>
-        <w:fldChar w:fldCharType="separate"/>
-      </w:r>
-      <w:r>
-        <w:rPr>
-          <w:noProof/>
-        </w:rPr>
-        <w:t>5</w:t>
-      </w:r>
-      <w:r>
-        <w:rPr>
-          <w:noProof/>
-        </w:rPr>
-        <w:fldChar w:fldCharType="end"/>
-      </w:r>
+      <w:fldSimple w:instr=" SEQ Figure \* ARABIC ">
+        <w:r>
+          <w:rPr>
+            <w:noProof/>
+          </w:rPr>
+          <w:t>5</w:t>
+        </w:r>
+      </w:fldSimple>
       <w:r>
         <w:t>: Key to timing diagram of APB protocol</w:t>
       </w:r>
@@ -17120,27 +17040,14 @@
       <w:r>
         <w:t xml:space="preserve">Table </w:t>
       </w:r>
-      <w:r>
-        <w:fldChar w:fldCharType="begin"/>
-      </w:r>
-      <w:r>
-        <w:instrText xml:space="preserve"> SEQ Table \* ARABIC </w:instrText>
-      </w:r>
-      <w:r>
-        <w:fldChar w:fldCharType="separate"/>
-      </w:r>
-      <w:r>
-        <w:rPr>
-          <w:noProof/>
-        </w:rPr>
-        <w:t>1</w:t>
-      </w:r>
-      <w:r>
-        <w:rPr>
-          <w:noProof/>
-        </w:rPr>
-        <w:fldChar w:fldCharType="end"/>
-      </w:r>
+      <w:fldSimple w:instr=" SEQ Table \* ARABIC ">
+        <w:r>
+          <w:rPr>
+            <w:noProof/>
+          </w:rPr>
+          <w:t>1</w:t>
+        </w:r>
+      </w:fldSimple>
       <w:r>
         <w:t xml:space="preserve">: </w:t>
       </w:r>
@@ -17210,30 +17117,14 @@
       <w:r>
         <w:t xml:space="preserve">Figure </w:t>
       </w:r>
-      <w:r>
-        <w:fldChar w:fldCharType="begin"/>
-      </w:r>
-      <w:r>
-        <w:instrText xml:space="preserve"> SEQ Figure</w:instrText>
-      </w:r>
-      <w:r>
-        <w:instrText xml:space="preserve"> \* ARABIC </w:instrText>
-      </w:r>
-      <w:r>
-        <w:fldChar w:fldCharType="separate"/>
-      </w:r>
-      <w:r>
-        <w:rPr>
-          <w:noProof/>
-        </w:rPr>
-        <w:t>6</w:t>
-      </w:r>
-      <w:r>
-        <w:rPr>
-          <w:noProof/>
-        </w:rPr>
-        <w:fldChar w:fldCharType="end"/>
-      </w:r>
+      <w:fldSimple w:instr=" SEQ Figure \* ARABIC ">
+        <w:r>
+          <w:rPr>
+            <w:noProof/>
+          </w:rPr>
+          <w:t>6</w:t>
+        </w:r>
+      </w:fldSimple>
       <w:r>
         <w:t>: APB block diagram</w:t>
       </w:r>
@@ -17316,27 +17207,14 @@
       <w:r>
         <w:t xml:space="preserve">Figure </w:t>
       </w:r>
-      <w:r>
-        <w:fldChar w:fldCharType="begin"/>
-      </w:r>
-      <w:r>
-        <w:instrText xml:space="preserve"> SEQ Figure \* ARABIC </w:instrText>
-      </w:r>
-      <w:r>
-        <w:fldChar w:fldCharType="separate"/>
-      </w:r>
-      <w:r>
-        <w:rPr>
-          <w:noProof/>
-        </w:rPr>
-        <w:t>7</w:t>
-      </w:r>
-      <w:r>
-        <w:rPr>
-          <w:noProof/>
-        </w:rPr>
-        <w:fldChar w:fldCharType="end"/>
-      </w:r>
+      <w:fldSimple w:instr=" SEQ Figure \* ARABIC ">
+        <w:r>
+          <w:rPr>
+            <w:noProof/>
+          </w:rPr>
+          <w:t>7</w:t>
+        </w:r>
+      </w:fldSimple>
       <w:r>
         <w:t>: APB operating states</w:t>
       </w:r>
@@ -17563,27 +17441,14 @@
       <w:r>
         <w:t xml:space="preserve">Figure </w:t>
       </w:r>
-      <w:r>
-        <w:fldChar w:fldCharType="begin"/>
-      </w:r>
-      <w:r>
-        <w:instrText xml:space="preserve"> SEQ Figure \* ARABIC </w:instrText>
-      </w:r>
-      <w:r>
-        <w:fldChar w:fldCharType="separate"/>
-      </w:r>
-      <w:r>
-        <w:rPr>
-          <w:noProof/>
-        </w:rPr>
-        <w:t>8</w:t>
-      </w:r>
-      <w:r>
-        <w:rPr>
-          <w:noProof/>
-        </w:rPr>
-        <w:fldChar w:fldCharType="end"/>
-      </w:r>
+      <w:fldSimple w:instr=" SEQ Figure \* ARABIC ">
+        <w:r>
+          <w:rPr>
+            <w:noProof/>
+          </w:rPr>
+          <w:t>8</w:t>
+        </w:r>
+      </w:fldSimple>
       <w:bookmarkEnd w:id="81"/>
       <w:r>
         <w:t>: APB write transfer with no waits</w:t>
@@ -17729,27 +17594,14 @@
       <w:r>
         <w:t xml:space="preserve">Figure </w:t>
       </w:r>
-      <w:r>
-        <w:fldChar w:fldCharType="begin"/>
-      </w:r>
-      <w:r>
-        <w:instrText xml:space="preserve"> SEQ Figure \* ARABIC </w:instrText>
-      </w:r>
-      <w:r>
-        <w:fldChar w:fldCharType="separate"/>
-      </w:r>
-      <w:r>
-        <w:rPr>
-          <w:noProof/>
-        </w:rPr>
-        <w:t>9</w:t>
-      </w:r>
-      <w:r>
-        <w:rPr>
-          <w:noProof/>
-        </w:rPr>
-        <w:fldChar w:fldCharType="end"/>
-      </w:r>
+      <w:fldSimple w:instr=" SEQ Figure \* ARABIC ">
+        <w:r>
+          <w:rPr>
+            <w:noProof/>
+          </w:rPr>
+          <w:t>9</w:t>
+        </w:r>
+      </w:fldSimple>
       <w:bookmarkEnd w:id="85"/>
       <w:r>
         <w:t>: APB write transfer with wait states.</w:t>
@@ -17910,27 +17762,14 @@
       <w:r>
         <w:t xml:space="preserve">Figure </w:t>
       </w:r>
-      <w:r>
-        <w:fldChar w:fldCharType="begin"/>
-      </w:r>
-      <w:r>
-        <w:instrText xml:space="preserve"> SEQ Figure \* ARABIC </w:instrText>
-      </w:r>
-      <w:r>
-        <w:fldChar w:fldCharType="separate"/>
-      </w:r>
-      <w:r>
-        <w:rPr>
-          <w:noProof/>
-        </w:rPr>
-        <w:t>10</w:t>
-      </w:r>
-      <w:r>
-        <w:rPr>
-          <w:noProof/>
-        </w:rPr>
-        <w:fldChar w:fldCharType="end"/>
-      </w:r>
+      <w:fldSimple w:instr=" SEQ Figure \* ARABIC ">
+        <w:r>
+          <w:rPr>
+            <w:noProof/>
+          </w:rPr>
+          <w:t>10</w:t>
+        </w:r>
+      </w:fldSimple>
       <w:bookmarkEnd w:id="88"/>
       <w:r>
         <w:t>: APB read transfers with no wait states</w:t>
@@ -18054,27 +17893,14 @@
       <w:r>
         <w:t xml:space="preserve">Figure </w:t>
       </w:r>
-      <w:r>
-        <w:fldChar w:fldCharType="begin"/>
-      </w:r>
-      <w:r>
-        <w:instrText xml:space="preserve"> SEQ Figure \* ARABIC </w:instrText>
-      </w:r>
-      <w:r>
-        <w:fldChar w:fldCharType="separate"/>
-      </w:r>
-      <w:r>
-        <w:rPr>
-          <w:noProof/>
-        </w:rPr>
-        <w:t>11</w:t>
-      </w:r>
-      <w:r>
-        <w:rPr>
-          <w:noProof/>
-        </w:rPr>
-        <w:fldChar w:fldCharType="end"/>
-      </w:r>
+      <w:fldSimple w:instr=" SEQ Figure \* ARABIC ">
+        <w:r>
+          <w:rPr>
+            <w:noProof/>
+          </w:rPr>
+          <w:t>11</w:t>
+        </w:r>
+      </w:fldSimple>
       <w:bookmarkEnd w:id="91"/>
       <w:r>
         <w:t>:</w:t>
@@ -18390,27 +18216,14 @@
       <w:r>
         <w:t xml:space="preserve">Figure </w:t>
       </w:r>
-      <w:r>
-        <w:fldChar w:fldCharType="begin"/>
-      </w:r>
-      <w:r>
-        <w:instrText xml:space="preserve"> SEQ Figure \* ARABIC </w:instrText>
-      </w:r>
-      <w:r>
-        <w:fldChar w:fldCharType="separate"/>
-      </w:r>
-      <w:r>
-        <w:rPr>
-          <w:noProof/>
-        </w:rPr>
-        <w:t>12</w:t>
-      </w:r>
-      <w:r>
-        <w:rPr>
-          <w:noProof/>
-        </w:rPr>
-        <w:fldChar w:fldCharType="end"/>
-      </w:r>
+      <w:fldSimple w:instr=" SEQ Figure \* ARABIC ">
+        <w:r>
+          <w:rPr>
+            <w:noProof/>
+          </w:rPr>
+          <w:t>12</w:t>
+        </w:r>
+      </w:fldSimple>
       <w:bookmarkEnd w:id="94"/>
       <w:r>
         <w:t>: APB error in write transfer</w:t>
@@ -18539,27 +18352,14 @@
       <w:r>
         <w:t xml:space="preserve">Figure </w:t>
       </w:r>
-      <w:r>
-        <w:fldChar w:fldCharType="begin"/>
-      </w:r>
-      <w:r>
-        <w:instrText xml:space="preserve"> SEQ Figure \* ARABIC </w:instrText>
-      </w:r>
-      <w:r>
-        <w:fldChar w:fldCharType="separate"/>
-      </w:r>
-      <w:r>
-        <w:rPr>
-          <w:noProof/>
-        </w:rPr>
-        <w:t>13</w:t>
-      </w:r>
-      <w:r>
-        <w:rPr>
-          <w:noProof/>
-        </w:rPr>
-        <w:fldChar w:fldCharType="end"/>
-      </w:r>
+      <w:fldSimple w:instr=" SEQ Figure \* ARABIC ">
+        <w:r>
+          <w:rPr>
+            <w:noProof/>
+          </w:rPr>
+          <w:t>13</w:t>
+        </w:r>
+      </w:fldSimple>
       <w:bookmarkEnd w:id="97"/>
       <w:r>
         <w:t xml:space="preserve"> : </w:t>
@@ -20187,14 +19987,27 @@
       <w:r>
         <w:t xml:space="preserve">Figure </w:t>
       </w:r>
-      <w:fldSimple w:instr=" SEQ Figure \* ARABIC ">
-        <w:r>
-          <w:rPr>
-            <w:noProof/>
-          </w:rPr>
-          <w:t>14</w:t>
-        </w:r>
-      </w:fldSimple>
+      <w:r>
+        <w:fldChar w:fldCharType="begin"/>
+      </w:r>
+      <w:r>
+        <w:instrText xml:space="preserve"> SEQ Figure \* ARABIC </w:instrText>
+      </w:r>
+      <w:r>
+        <w:fldChar w:fldCharType="separate"/>
+      </w:r>
+      <w:r>
+        <w:rPr>
+          <w:noProof/>
+        </w:rPr>
+        <w:t>14</w:t>
+      </w:r>
+      <w:r>
+        <w:rPr>
+          <w:noProof/>
+        </w:rPr>
+        <w:fldChar w:fldCharType="end"/>
+      </w:r>
       <w:r>
         <w:t>:K means driver flow chart</w:t>
       </w:r>
@@ -20806,17 +20619,7 @@
     </w:p>
     <w:p>
       <w:r>
-        <w:t>These parameters are used in the following way: the Reference model function uses the Point input matrix as the DUT uses its RAM, it</w:t>
-      </w:r>
-      <w:r>
-        <w:rPr>
-          <w:strike/>
-          <w:color w:val="FF0000"/>
-        </w:rPr>
-        <w:t>s</w:t>
-      </w:r>
-      <w:r>
-        <w:t xml:space="preserve"> read the points values from </w:t>
+        <w:t xml:space="preserve">These parameters are used in the following way: the Reference model function uses the Point input matrix as the DUT uses its RAM, it read the points values from </w:t>
       </w:r>
       <w:r>
         <w:t xml:space="preserve">the </w:t>
@@ -21218,27 +21021,14 @@
         <w:lastRenderedPageBreak/>
         <w:t xml:space="preserve">Figure </w:t>
       </w:r>
-      <w:r>
-        <w:fldChar w:fldCharType="begin"/>
-      </w:r>
-      <w:r>
-        <w:instrText xml:space="preserve"> SEQ Figure \* ARABIC </w:instrText>
-      </w:r>
-      <w:r>
-        <w:fldChar w:fldCharType="separate"/>
-      </w:r>
-      <w:r>
-        <w:rPr>
-          <w:noProof/>
-        </w:rPr>
-        <w:t>15</w:t>
-      </w:r>
-      <w:r>
-        <w:rPr>
-          <w:noProof/>
-        </w:rPr>
-        <w:fldChar w:fldCharType="end"/>
-      </w:r>
+      <w:fldSimple w:instr=" SEQ Figure \* ARABIC ">
+        <w:r>
+          <w:rPr>
+            <w:noProof/>
+          </w:rPr>
+          <w:t>15</w:t>
+        </w:r>
+      </w:fldSimple>
       <w:r>
         <w:t>:Reference Model flow chart</w:t>
       </w:r>
@@ -21861,15 +21651,10 @@
       </w:r>
     </w:p>
     <w:p>
-      <w:pPr>
+      <w:r>
         <w:rPr>
           <w:color w:val="FF0000"/>
         </w:rPr>
-      </w:pPr>
-      <w:r>
-        <w:rPr>
-          <w:color w:val="FF0000"/>
-        </w:rPr>
         <w:t xml:space="preserve"> </w:t>
       </w:r>
       <w:r>
@@ -21879,18 +21664,12 @@
         <w:t xml:space="preserve">, a single value will </w:t>
       </w:r>
       <w:r>
-        <w:rPr>
-          <w:color w:val="4472C4" w:themeColor="accent1"/>
-        </w:rPr>
         <w:t xml:space="preserve">be </w:t>
       </w:r>
       <w:r>
         <w:t>randomly</w:t>
       </w:r>
       <w:r>
-        <w:rPr>
-          <w:color w:val="FF0000"/>
-        </w:rPr>
         <w:t xml:space="preserve"> </w:t>
       </w:r>
       <w:r>
@@ -21900,9 +21679,6 @@
         <w:t xml:space="preserve"> and </w:t>
       </w:r>
       <w:r>
-        <w:rPr>
-          <w:color w:val="FF0000"/>
-        </w:rPr>
         <w:t xml:space="preserve"> </w:t>
       </w:r>
       <w:r>
@@ -21912,15 +21688,9 @@
         <w:t xml:space="preserve"> </w:t>
       </w:r>
       <w:r>
-        <w:rPr>
-          <w:color w:val="4472C4" w:themeColor="accent1"/>
-        </w:rPr>
         <w:t>an</w:t>
       </w:r>
       <w:r>
-        <w:rPr>
-          <w:color w:val="4472C4" w:themeColor="accent1"/>
-        </w:rPr>
         <w:t xml:space="preserve"> </w:t>
       </w:r>
       <w:r>
@@ -22500,10 +22270,7 @@
         <w:t xml:space="preserve">Convergence threshold </w:t>
       </w:r>
       <w:r>
-        <w:t>value (</w:t>
-      </w:r>
-      <w:r>
-        <w:t>within a constrain of TBD percent)</w:t>
+        <w:t xml:space="preserve">value </w:t>
       </w:r>
     </w:p>
     <w:p>
@@ -25269,27 +25036,14 @@
       <w:r>
         <w:t xml:space="preserve">Figure </w:t>
       </w:r>
-      <w:r>
-        <w:fldChar w:fldCharType="begin"/>
-      </w:r>
-      <w:r>
-        <w:instrText xml:space="preserve"> SEQ Figure \* ARABIC </w:instrText>
-      </w:r>
-      <w:r>
-        <w:fldChar w:fldCharType="separate"/>
-      </w:r>
-      <w:r>
-        <w:rPr>
-          <w:noProof/>
-        </w:rPr>
-        <w:t>16</w:t>
-      </w:r>
-      <w:r>
-        <w:rPr>
-          <w:noProof/>
-        </w:rPr>
-        <w:fldChar w:fldCharType="end"/>
-      </w:r>
+      <w:fldSimple w:instr=" SEQ Figure \* ARABIC ">
+        <w:r>
+          <w:rPr>
+            <w:noProof/>
+          </w:rPr>
+          <w:t>16</w:t>
+        </w:r>
+      </w:fldSimple>
       <w:bookmarkEnd w:id="144"/>
       <w:r>
         <w:t>: Total Coverage Summary</w:t>
@@ -25399,27 +25153,14 @@
       <w:r>
         <w:t xml:space="preserve">Figure </w:t>
       </w:r>
-      <w:r>
-        <w:fldChar w:fldCharType="begin"/>
-      </w:r>
-      <w:r>
-        <w:instrText xml:space="preserve"> SEQ Figure \* ARABIC </w:instrText>
-      </w:r>
-      <w:r>
-        <w:fldChar w:fldCharType="separate"/>
-      </w:r>
-      <w:r>
-        <w:rPr>
-          <w:noProof/>
-        </w:rPr>
-        <w:t>17</w:t>
-      </w:r>
-      <w:r>
-        <w:rPr>
-          <w:noProof/>
-        </w:rPr>
-        <w:fldChar w:fldCharType="end"/>
-      </w:r>
+      <w:fldSimple w:instr=" SEQ Figure \* ARABIC ">
+        <w:r>
+          <w:rPr>
+            <w:noProof/>
+          </w:rPr>
+          <w:t>17</w:t>
+        </w:r>
+      </w:fldSimple>
       <w:bookmarkEnd w:id="147"/>
       <w:r>
         <w:t>: Coverage Results details</w:t>
@@ -25792,27 +25533,14 @@
       <w:r>
         <w:t xml:space="preserve">Figure </w:t>
       </w:r>
-      <w:r>
-        <w:fldChar w:fldCharType="begin"/>
-      </w:r>
-      <w:r>
-        <w:instrText xml:space="preserve"> SEQ Figure \* ARABIC </w:instrText>
-      </w:r>
-      <w:r>
-        <w:fldChar w:fldCharType="separate"/>
-      </w:r>
-      <w:r>
-        <w:rPr>
-          <w:noProof/>
-        </w:rPr>
-        <w:t>18</w:t>
-      </w:r>
-      <w:r>
-        <w:rPr>
-          <w:noProof/>
-        </w:rPr>
-        <w:fldChar w:fldCharType="end"/>
-      </w:r>
+      <w:fldSimple w:instr=" SEQ Figure \* ARABIC ">
+        <w:r>
+          <w:rPr>
+            <w:noProof/>
+          </w:rPr>
+          <w:t>18</w:t>
+        </w:r>
+      </w:fldSimple>
       <w:bookmarkEnd w:id="153"/>
       <w:r>
         <w:t>:New means calculation block coverage results</w:t>
@@ -25874,27 +25602,14 @@
       <w:r>
         <w:t xml:space="preserve">Figure </w:t>
       </w:r>
-      <w:r>
-        <w:fldChar w:fldCharType="begin"/>
-      </w:r>
-      <w:r>
-        <w:instrText xml:space="preserve"> SEQ Figure \* ARABIC </w:instrText>
-      </w:r>
-      <w:r>
-        <w:fldChar w:fldCharType="separate"/>
-      </w:r>
-      <w:r>
-        <w:rPr>
-          <w:noProof/>
-        </w:rPr>
-        <w:t>19</w:t>
-      </w:r>
-      <w:r>
-        <w:rPr>
-          <w:noProof/>
-        </w:rPr>
-        <w:fldChar w:fldCharType="end"/>
-      </w:r>
+      <w:fldSimple w:instr=" SEQ Figure \* ARABIC ">
+        <w:r>
+          <w:rPr>
+            <w:noProof/>
+          </w:rPr>
+          <w:t>19</w:t>
+        </w:r>
+      </w:fldSimple>
       <w:bookmarkEnd w:id="155"/>
       <w:r>
         <w:t>:Parsing dividing module coverage results</w:t>
@@ -26256,27 +25971,14 @@
       <w:r>
         <w:t xml:space="preserve">Figure </w:t>
       </w:r>
-      <w:r>
-        <w:fldChar w:fldCharType="begin"/>
-      </w:r>
-      <w:r>
-        <w:instrText xml:space="preserve"> SEQ Figure \* ARABIC </w:instrText>
-      </w:r>
-      <w:r>
-        <w:fldChar w:fldCharType="separate"/>
-      </w:r>
-      <w:r>
-        <w:rPr>
-          <w:noProof/>
-        </w:rPr>
-        <w:t>20</w:t>
-      </w:r>
-      <w:r>
-        <w:rPr>
-          <w:noProof/>
-        </w:rPr>
-        <w:fldChar w:fldCharType="end"/>
-      </w:r>
+      <w:fldSimple w:instr=" SEQ Figure \* ARABIC ">
+        <w:r>
+          <w:rPr>
+            <w:noProof/>
+          </w:rPr>
+          <w:t>20</w:t>
+        </w:r>
+      </w:fldSimple>
       <w:bookmarkEnd w:id="161"/>
       <w:r>
         <w:t>:Classification block coverage results</w:t>
@@ -26367,27 +26069,14 @@
       <w:r>
         <w:t xml:space="preserve">Figure </w:t>
       </w:r>
-      <w:r>
-        <w:fldChar w:fldCharType="begin"/>
-      </w:r>
-      <w:r>
-        <w:instrText xml:space="preserve"> SEQ Figure \* ARABIC </w:instrText>
-      </w:r>
-      <w:r>
-        <w:fldChar w:fldCharType="separate"/>
-      </w:r>
-      <w:r>
-        <w:rPr>
-          <w:noProof/>
-        </w:rPr>
-        <w:t>21</w:t>
-      </w:r>
-      <w:r>
-        <w:rPr>
-          <w:noProof/>
-        </w:rPr>
-        <w:fldChar w:fldCharType="end"/>
-      </w:r>
+      <w:fldSimple w:instr=" SEQ Figure \* ARABIC ">
+        <w:r>
+          <w:rPr>
+            <w:noProof/>
+          </w:rPr>
+          <w:t>21</w:t>
+        </w:r>
+      </w:fldSimple>
       <w:r>
         <w:t>:Convergence check block uncovered conditional</w:t>
       </w:r>
@@ -26860,27 +26549,14 @@
       <w:r>
         <w:t xml:space="preserve">Figure </w:t>
       </w:r>
-      <w:r>
-        <w:fldChar w:fldCharType="begin"/>
-      </w:r>
-      <w:r>
-        <w:instrText xml:space="preserve"> SEQ Figure \* ARABIC </w:instrText>
-      </w:r>
-      <w:r>
-        <w:fldChar w:fldCharType="separate"/>
-      </w:r>
-      <w:r>
-        <w:rPr>
-          <w:noProof/>
-        </w:rPr>
-        <w:t>22</w:t>
-      </w:r>
-      <w:r>
-        <w:rPr>
-          <w:noProof/>
-        </w:rPr>
-        <w:fldChar w:fldCharType="end"/>
-      </w:r>
+      <w:fldSimple w:instr=" SEQ Figure \* ARABIC ">
+        <w:r>
+          <w:rPr>
+            <w:noProof/>
+          </w:rPr>
+          <w:t>22</w:t>
+        </w:r>
+      </w:fldSimple>
       <w:r>
         <w:t>:NUM_POINTS cover group results</w:t>
       </w:r>
@@ -26973,27 +26649,14 @@
       <w:r>
         <w:t xml:space="preserve">Figure </w:t>
       </w:r>
-      <w:r>
-        <w:fldChar w:fldCharType="begin"/>
-      </w:r>
-      <w:r>
-        <w:instrText xml:space="preserve"> SEQ Figure \* ARABIC </w:instrText>
-      </w:r>
-      <w:r>
-        <w:fldChar w:fldCharType="separate"/>
-      </w:r>
-      <w:r>
-        <w:rPr>
-          <w:noProof/>
-        </w:rPr>
-        <w:t>23</w:t>
-      </w:r>
-      <w:r>
-        <w:rPr>
-          <w:noProof/>
-        </w:rPr>
-        <w:fldChar w:fldCharType="end"/>
-      </w:r>
+      <w:fldSimple w:instr=" SEQ Figure \* ARABIC ">
+        <w:r>
+          <w:rPr>
+            <w:noProof/>
+          </w:rPr>
+          <w:t>23</w:t>
+        </w:r>
+      </w:fldSimple>
       <w:r>
         <w:t>:DATA</w:t>
       </w:r>
@@ -27095,27 +26758,14 @@
       <w:r>
         <w:t xml:space="preserve">Figure </w:t>
       </w:r>
-      <w:r>
-        <w:fldChar w:fldCharType="begin"/>
-      </w:r>
-      <w:r>
-        <w:instrText xml:space="preserve"> SEQ Figure \* ARABIC </w:instrText>
-      </w:r>
-      <w:r>
-        <w:fldChar w:fldCharType="separate"/>
-      </w:r>
-      <w:r>
-        <w:rPr>
-          <w:noProof/>
-        </w:rPr>
-        <w:t>24</w:t>
-      </w:r>
-      <w:r>
-        <w:rPr>
-          <w:noProof/>
-        </w:rPr>
-        <w:fldChar w:fldCharType="end"/>
-      </w:r>
+      <w:fldSimple w:instr=" SEQ Figure \* ARABIC ">
+        <w:r>
+          <w:rPr>
+            <w:noProof/>
+          </w:rPr>
+          <w:t>24</w:t>
+        </w:r>
+      </w:fldSimple>
       <w:r>
         <w:t>:CENT_1</w:t>
       </w:r>
@@ -27178,27 +26828,14 @@
       <w:r>
         <w:t xml:space="preserve">Figure </w:t>
       </w:r>
-      <w:r>
-        <w:fldChar w:fldCharType="begin"/>
-      </w:r>
-      <w:r>
-        <w:instrText xml:space="preserve"> SEQ Figure \* ARABIC </w:instrText>
-      </w:r>
-      <w:r>
-        <w:fldChar w:fldCharType="separate"/>
-      </w:r>
-      <w:r>
-        <w:rPr>
-          <w:noProof/>
-        </w:rPr>
-        <w:t>25</w:t>
-      </w:r>
-      <w:r>
-        <w:rPr>
-          <w:noProof/>
-        </w:rPr>
-        <w:fldChar w:fldCharType="end"/>
-      </w:r>
+      <w:fldSimple w:instr=" SEQ Figure \* ARABIC ">
+        <w:r>
+          <w:rPr>
+            <w:noProof/>
+          </w:rPr>
+          <w:t>25</w:t>
+        </w:r>
+      </w:fldSimple>
       <w:r>
         <w:t>:</w:t>
       </w:r>
@@ -27266,27 +26903,14 @@
       <w:r>
         <w:t xml:space="preserve">Figure </w:t>
       </w:r>
-      <w:r>
-        <w:fldChar w:fldCharType="begin"/>
-      </w:r>
-      <w:r>
-        <w:instrText xml:space="preserve"> SEQ Figure \* ARABIC </w:instrText>
-      </w:r>
-      <w:r>
-        <w:fldChar w:fldCharType="separate"/>
-      </w:r>
-      <w:r>
-        <w:rPr>
-          <w:noProof/>
-        </w:rPr>
-        <w:t>26</w:t>
-      </w:r>
-      <w:r>
-        <w:rPr>
-          <w:noProof/>
-        </w:rPr>
-        <w:fldChar w:fldCharType="end"/>
-      </w:r>
+      <w:fldSimple w:instr=" SEQ Figure \* ARABIC ">
+        <w:r>
+          <w:rPr>
+            <w:noProof/>
+          </w:rPr>
+          <w:t>26</w:t>
+        </w:r>
+      </w:fldSimple>
       <w:r>
         <w:t>:CENT_</w:t>
       </w:r>
@@ -27352,27 +26976,14 @@
       <w:r>
         <w:t xml:space="preserve">Figure </w:t>
       </w:r>
-      <w:r>
-        <w:fldChar w:fldCharType="begin"/>
-      </w:r>
-      <w:r>
-        <w:instrText xml:space="preserve"> SEQ Figure \* ARABIC </w:instrText>
-      </w:r>
-      <w:r>
-        <w:fldChar w:fldCharType="separate"/>
-      </w:r>
-      <w:r>
-        <w:rPr>
-          <w:noProof/>
-        </w:rPr>
-        <w:t>27</w:t>
-      </w:r>
-      <w:r>
-        <w:rPr>
-          <w:noProof/>
-        </w:rPr>
-        <w:fldChar w:fldCharType="end"/>
-      </w:r>
+      <w:fldSimple w:instr=" SEQ Figure \* ARABIC ">
+        <w:r>
+          <w:rPr>
+            <w:noProof/>
+          </w:rPr>
+          <w:t>27</w:t>
+        </w:r>
+      </w:fldSimple>
       <w:r>
         <w:t>:CENT_</w:t>
       </w:r>
@@ -27437,27 +27048,14 @@
       <w:r>
         <w:t xml:space="preserve">Figure </w:t>
       </w:r>
-      <w:r>
-        <w:fldChar w:fldCharType="begin"/>
-      </w:r>
-      <w:r>
-        <w:instrText xml:space="preserve"> SEQ Figure \* ARABIC </w:instrText>
-      </w:r>
-      <w:r>
-        <w:fldChar w:fldCharType="separate"/>
-      </w:r>
-      <w:r>
-        <w:rPr>
-          <w:noProof/>
-        </w:rPr>
-        <w:t>28</w:t>
-      </w:r>
-      <w:r>
-        <w:rPr>
-          <w:noProof/>
-        </w:rPr>
-        <w:fldChar w:fldCharType="end"/>
-      </w:r>
+      <w:fldSimple w:instr=" SEQ Figure \* ARABIC ">
+        <w:r>
+          <w:rPr>
+            <w:noProof/>
+          </w:rPr>
+          <w:t>28</w:t>
+        </w:r>
+      </w:fldSimple>
       <w:r>
         <w:t>:CENT_</w:t>
       </w:r>
@@ -27523,27 +27121,14 @@
       <w:r>
         <w:t xml:space="preserve">Figure </w:t>
       </w:r>
-      <w:r>
-        <w:fldChar w:fldCharType="begin"/>
-      </w:r>
-      <w:r>
-        <w:instrText xml:space="preserve"> SEQ Figure \* ARABIC </w:instrText>
-      </w:r>
-      <w:r>
-        <w:fldChar w:fldCharType="separate"/>
-      </w:r>
-      <w:r>
-        <w:rPr>
-          <w:noProof/>
-        </w:rPr>
-        <w:t>29</w:t>
-      </w:r>
-      <w:r>
-        <w:rPr>
-          <w:noProof/>
-        </w:rPr>
-        <w:fldChar w:fldCharType="end"/>
-      </w:r>
+      <w:fldSimple w:instr=" SEQ Figure \* ARABIC ">
+        <w:r>
+          <w:rPr>
+            <w:noProof/>
+          </w:rPr>
+          <w:t>29</w:t>
+        </w:r>
+      </w:fldSimple>
       <w:r>
         <w:t>:CENT_</w:t>
       </w:r>
@@ -27608,27 +27193,14 @@
       <w:r>
         <w:t xml:space="preserve">Figure </w:t>
       </w:r>
-      <w:r>
-        <w:fldChar w:fldCharType="begin"/>
-      </w:r>
-      <w:r>
-        <w:instrText xml:space="preserve"> SEQ Figure \* ARABIC </w:instrText>
-      </w:r>
-      <w:r>
-        <w:fldChar w:fldCharType="separate"/>
-      </w:r>
-      <w:r>
-        <w:rPr>
-          <w:noProof/>
-        </w:rPr>
-        <w:t>30</w:t>
-      </w:r>
-      <w:r>
-        <w:rPr>
-          <w:noProof/>
-        </w:rPr>
-        <w:fldChar w:fldCharType="end"/>
-      </w:r>
+      <w:fldSimple w:instr=" SEQ Figure \* ARABIC ">
+        <w:r>
+          <w:rPr>
+            <w:noProof/>
+          </w:rPr>
+          <w:t>30</w:t>
+        </w:r>
+      </w:fldSimple>
       <w:r>
         <w:t>:CENT_</w:t>
       </w:r>
@@ -27694,27 +27266,14 @@
       <w:r>
         <w:t xml:space="preserve">Figure </w:t>
       </w:r>
-      <w:r>
-        <w:fldChar w:fldCharType="begin"/>
-      </w:r>
-      <w:r>
-        <w:instrText xml:space="preserve"> SEQ Figure \* ARABIC </w:instrText>
-      </w:r>
-      <w:r>
-        <w:fldChar w:fldCharType="separate"/>
-      </w:r>
-      <w:r>
-        <w:rPr>
-          <w:noProof/>
-        </w:rPr>
-        <w:t>31</w:t>
-      </w:r>
-      <w:r>
-        <w:rPr>
-          <w:noProof/>
-        </w:rPr>
-        <w:fldChar w:fldCharType="end"/>
-      </w:r>
+      <w:fldSimple w:instr=" SEQ Figure \* ARABIC ">
+        <w:r>
+          <w:rPr>
+            <w:noProof/>
+          </w:rPr>
+          <w:t>31</w:t>
+        </w:r>
+      </w:fldSimple>
       <w:r>
         <w:t>:CENT_</w:t>
       </w:r>
@@ -27950,27 +27509,14 @@
       <w:r>
         <w:t xml:space="preserve">Figure </w:t>
       </w:r>
-      <w:r>
-        <w:fldChar w:fldCharType="begin"/>
-      </w:r>
-      <w:r>
-        <w:instrText xml:space="preserve"> SEQ Figure \* ARABIC </w:instrText>
-      </w:r>
-      <w:r>
-        <w:fldChar w:fldCharType="separate"/>
-      </w:r>
-      <w:r>
-        <w:rPr>
-          <w:noProof/>
-        </w:rPr>
-        <w:t>32</w:t>
-      </w:r>
-      <w:r>
-        <w:rPr>
-          <w:noProof/>
-        </w:rPr>
-        <w:fldChar w:fldCharType="end"/>
-      </w:r>
+      <w:fldSimple w:instr=" SEQ Figure \* ARABIC ">
+        <w:r>
+          <w:rPr>
+            <w:noProof/>
+          </w:rPr>
+          <w:t>32</w:t>
+        </w:r>
+      </w:fldSimple>
       <w:r>
         <w:t>:K means controller FSM graph</w:t>
       </w:r>
@@ -28060,27 +27606,14 @@
       <w:r>
         <w:t xml:space="preserve">Figure </w:t>
       </w:r>
-      <w:r>
-        <w:fldChar w:fldCharType="begin"/>
-      </w:r>
-      <w:r>
-        <w:instrText xml:space="preserve"> SEQ Figure \* ARABIC </w:instrText>
-      </w:r>
-      <w:r>
-        <w:fldChar w:fldCharType="separate"/>
-      </w:r>
-      <w:r>
-        <w:rPr>
-          <w:noProof/>
-        </w:rPr>
-        <w:t>33</w:t>
-      </w:r>
-      <w:r>
-        <w:rPr>
-          <w:noProof/>
-        </w:rPr>
-        <w:fldChar w:fldCharType="end"/>
-      </w:r>
+      <w:fldSimple w:instr=" SEQ Figure \* ARABIC ">
+        <w:r>
+          <w:rPr>
+            <w:noProof/>
+          </w:rPr>
+          <w:t>33</w:t>
+        </w:r>
+      </w:fldSimple>
       <w:bookmarkEnd w:id="183"/>
       <w:r>
         <w:t>:K means controller state coverage</w:t>
@@ -41633,6 +41166,7 @@
     <w:rsid w:val="006E05A6"/>
     <w:rsid w:val="007A50E5"/>
     <w:rsid w:val="00922AAD"/>
+    <w:rsid w:val="00B35530"/>
     <w:rsid w:val="00D774EC"/>
     <w:rsid w:val="00E05FFD"/>
     <w:rsid w:val="00E32A25"/>

</xml_diff>